<commit_message>
Added App icon to project. Updates to documentation and presentation
</commit_message>
<xml_diff>
--- a/Documentation/Assignment 1 and 2 Documentation/SD6501_MobileAppDevelopment_Documentation_MDuToit.docx
+++ b/Documentation/Assignment 1 and 2 Documentation/SD6501_MobileAppDevelopment_Documentation_MDuToit.docx
@@ -1,6 +1,6 @@
 
 <file path=word/document.xml><?xml version="1.0" encoding="utf-8"?>
-<w:document xmlns:wpc="http://schemas.microsoft.com/office/word/2010/wordprocessingCanvas" xmlns:cx="http://schemas.microsoft.com/office/drawing/2014/chartex" xmlns:cx1="http://schemas.microsoft.com/office/drawing/2015/9/8/chartex" xmlns:cx2="http://schemas.microsoft.com/office/drawing/2015/10/21/chartex" xmlns:cx3="http://schemas.microsoft.com/office/drawing/2016/5/9/chartex" xmlns:cx4="http://schemas.microsoft.com/office/drawing/2016/5/10/chartex" xmlns:cx5="http://schemas.microsoft.com/office/drawing/2016/5/11/chartex" xmlns:cx6="http://schemas.microsoft.com/office/drawing/2016/5/12/chartex" xmlns:cx7="http://schemas.microsoft.com/office/drawing/2016/5/13/chartex" xmlns:cx8="http://schemas.microsoft.com/office/drawing/2016/5/14/chartex" xmlns:mc="http://schemas.openxmlformats.org/markup-compatibility/2006" xmlns:aink="http://schemas.microsoft.com/office/drawing/2016/ink" xmlns:am3d="http://schemas.microsoft.com/office/drawing/2017/model3d" xmlns:o="urn:schemas-microsoft-com:office:office" xmlns:r="http://schemas.openxmlformats.org/officeDocument/2006/relationships" xmlns:m="http://schemas.openxmlformats.org/officeDocument/2006/math" xmlns:v="urn:schemas-microsoft-com:vml" xmlns:wp14="http://schemas.microsoft.com/office/word/2010/wordprocessingDrawing" xmlns:wp="http://schemas.openxmlformats.org/drawingml/2006/wordprocessingDrawing" xmlns:w10="urn:schemas-microsoft-com:office:word" xmlns:w="http://schemas.openxmlformats.org/wordprocessingml/2006/main" xmlns:w14="http://schemas.microsoft.com/office/word/2010/wordml" xmlns:w15="http://schemas.microsoft.com/office/word/2012/wordml" xmlns:w16cex="http://schemas.microsoft.com/office/word/2018/wordml/cex" xmlns:w16cid="http://schemas.microsoft.com/office/word/2016/wordml/cid" xmlns:w16="http://schemas.microsoft.com/office/word/2018/wordml" xmlns:w16se="http://schemas.microsoft.com/office/word/2015/wordml/symex" xmlns:wpg="http://schemas.microsoft.com/office/word/2010/wordprocessingGroup" xmlns:wpi="http://schemas.microsoft.com/office/word/2010/wordprocessingInk" xmlns:wne="http://schemas.microsoft.com/office/word/2006/wordml" xmlns:wps="http://schemas.microsoft.com/office/word/2010/wordprocessingShape" mc:Ignorable="w14 w15 w16se w16cid w16 w16cex wp14">
+<w:document xmlns:wpc="http://schemas.microsoft.com/office/word/2010/wordprocessingCanvas" xmlns:cx="http://schemas.microsoft.com/office/drawing/2014/chartex" xmlns:cx1="http://schemas.microsoft.com/office/drawing/2015/9/8/chartex" xmlns:cx2="http://schemas.microsoft.com/office/drawing/2015/10/21/chartex" xmlns:cx3="http://schemas.microsoft.com/office/drawing/2016/5/9/chartex" xmlns:cx4="http://schemas.microsoft.com/office/drawing/2016/5/10/chartex" xmlns:cx5="http://schemas.microsoft.com/office/drawing/2016/5/11/chartex" xmlns:cx6="http://schemas.microsoft.com/office/drawing/2016/5/12/chartex" xmlns:cx7="http://schemas.microsoft.com/office/drawing/2016/5/13/chartex" xmlns:cx8="http://schemas.microsoft.com/office/drawing/2016/5/14/chartex" xmlns:mc="http://schemas.openxmlformats.org/markup-compatibility/2006" xmlns:aink="http://schemas.microsoft.com/office/drawing/2016/ink" xmlns:am3d="http://schemas.microsoft.com/office/drawing/2017/model3d" xmlns:o="urn:schemas-microsoft-com:office:office" xmlns:r="http://schemas.openxmlformats.org/officeDocument/2006/relationships" xmlns:m="http://schemas.openxmlformats.org/officeDocument/2006/math" xmlns:v="urn:schemas-microsoft-com:vml" xmlns:wp14="http://schemas.microsoft.com/office/word/2010/wordprocessingDrawing" xmlns:wp="http://schemas.openxmlformats.org/drawingml/2006/wordprocessingDrawing" xmlns:w10="urn:schemas-microsoft-com:office:word" xmlns:w="http://schemas.openxmlformats.org/wordprocessingml/2006/main" xmlns:w14="http://schemas.microsoft.com/office/word/2010/wordml" xmlns:w15="http://schemas.microsoft.com/office/word/2012/wordml" xmlns:w16cex="http://schemas.microsoft.com/office/word/2018/wordml/cex" xmlns:w16cid="http://schemas.microsoft.com/office/word/2016/wordml/cid" xmlns:w16="http://schemas.microsoft.com/office/word/2018/wordml" xmlns:w16sdtdh="http://schemas.microsoft.com/office/word/2020/wordml/sdtdatahash" xmlns:w16se="http://schemas.microsoft.com/office/word/2015/wordml/symex" xmlns:wpg="http://schemas.microsoft.com/office/word/2010/wordprocessingGroup" xmlns:wpi="http://schemas.microsoft.com/office/word/2010/wordprocessingInk" xmlns:wne="http://schemas.microsoft.com/office/word/2006/wordml" xmlns:wps="http://schemas.microsoft.com/office/word/2010/wordprocessingShape" mc:Ignorable="w14 w15 w16se w16cid w16 w16cex w16sdtdh wp14">
   <w:body>
     <w:sdt>
       <w:sdtPr>
@@ -3612,11 +3612,9 @@
       <w:r>
         <w:t xml:space="preserve">income, </w:t>
       </w:r>
-      <w:proofErr w:type="gramStart"/>
-      <w:r>
-        <w:t>expenses</w:t>
-      </w:r>
-      <w:proofErr w:type="gramEnd"/>
+      <w:r>
+        <w:t>expenses,</w:t>
+      </w:r>
       <w:r>
         <w:t xml:space="preserve"> and balances of their account(s).</w:t>
       </w:r>
@@ -3720,15 +3718,7 @@
         <w:t xml:space="preserve">which is a personal finance </w:t>
       </w:r>
       <w:r>
-        <w:t xml:space="preserve">application that will enable users to keep track of their personal income, </w:t>
-      </w:r>
-      <w:proofErr w:type="gramStart"/>
-      <w:r>
-        <w:t>expenses</w:t>
-      </w:r>
-      <w:proofErr w:type="gramEnd"/>
-      <w:r>
-        <w:t xml:space="preserve"> and balances of their account(s).</w:t>
+        <w:t>application that will enable users to keep track of their personal income, expenses and balances of their account(s).</w:t>
       </w:r>
     </w:p>
     <w:p>
@@ -3929,11 +3919,9 @@
       <w:r>
         <w:t>admin</w:t>
       </w:r>
-      <w:proofErr w:type="gramStart"/>
       <w:r>
         <w:t>’</w:t>
       </w:r>
-      <w:proofErr w:type="gramEnd"/>
       <w:r>
         <w:t xml:space="preserve"> and the pin is </w:t>
       </w:r>
@@ -3990,15 +3978,7 @@
         <w:t>.</w:t>
       </w:r>
       <w:r>
-        <w:t xml:space="preserve"> I also </w:t>
-      </w:r>
-      <w:proofErr w:type="gramStart"/>
-      <w:r>
-        <w:t>have the opportunity to</w:t>
-      </w:r>
-      <w:proofErr w:type="gramEnd"/>
-      <w:r>
-        <w:t xml:space="preserve"> learn </w:t>
+        <w:t xml:space="preserve"> I also have the opportunity to learn </w:t>
       </w:r>
       <w:r>
         <w:t>about Android features and the Android way of implementing features and functionality.</w:t>
@@ -4023,15 +4003,7 @@
         <w:t>Below is the initial overview of</w:t>
       </w:r>
       <w:r>
-        <w:t xml:space="preserve"> the scope for Assignment 1, Assignment </w:t>
-      </w:r>
-      <w:proofErr w:type="gramStart"/>
-      <w:r>
-        <w:t>2</w:t>
-      </w:r>
-      <w:proofErr w:type="gramEnd"/>
-      <w:r>
-        <w:t xml:space="preserve"> and </w:t>
+        <w:t xml:space="preserve"> the scope for Assignment 1, Assignment 2 and </w:t>
       </w:r>
       <w:r>
         <w:t xml:space="preserve">the </w:t>
@@ -4345,15 +4317,7 @@
         <w:t xml:space="preserve">, </w:t>
       </w:r>
       <w:r>
-        <w:t xml:space="preserve">activities, </w:t>
-      </w:r>
-      <w:proofErr w:type="gramStart"/>
-      <w:r>
-        <w:t>methods</w:t>
-      </w:r>
-      <w:proofErr w:type="gramEnd"/>
-      <w:r>
-        <w:t xml:space="preserve"> and </w:t>
+        <w:t xml:space="preserve">activities, methods and </w:t>
       </w:r>
       <w:r>
         <w:t xml:space="preserve">resources used </w:t>
@@ -4399,15 +4363,7 @@
         <w:t>A Database for the application, along with the appropriate database interactions with the application, such as creating, updating</w:t>
       </w:r>
       <w:r>
-        <w:t xml:space="preserve">, </w:t>
-      </w:r>
-      <w:proofErr w:type="gramStart"/>
-      <w:r>
-        <w:t>viewing</w:t>
-      </w:r>
-      <w:proofErr w:type="gramEnd"/>
-      <w:r>
-        <w:t xml:space="preserve"> and deleting transactions and accounts.</w:t>
+        <w:t>, viewing and deleting transactions and accounts.</w:t>
       </w:r>
     </w:p>
     <w:p>
@@ -4544,14 +4500,12 @@
       <w:r>
         <w:t xml:space="preserve"> when the </w:t>
       </w:r>
-      <w:proofErr w:type="gramStart"/>
       <w:r>
         <w:t>requirement</w:t>
       </w:r>
       <w:r>
         <w:t>s</w:t>
       </w:r>
-      <w:proofErr w:type="gramEnd"/>
       <w:r>
         <w:t xml:space="preserve"> for the Final Project </w:t>
       </w:r>
@@ -4873,27 +4827,14 @@
       <w:r>
         <w:t xml:space="preserve">Figure </w:t>
       </w:r>
-      <w:r>
-        <w:fldChar w:fldCharType="begin"/>
-      </w:r>
-      <w:r>
-        <w:instrText xml:space="preserve"> SEQ Figure \* ARABIC </w:instrText>
-      </w:r>
-      <w:r>
-        <w:fldChar w:fldCharType="separate"/>
-      </w:r>
-      <w:r>
-        <w:rPr>
-          <w:noProof/>
-        </w:rPr>
-        <w:t>1</w:t>
-      </w:r>
-      <w:r>
-        <w:rPr>
-          <w:noProof/>
-        </w:rPr>
-        <w:fldChar w:fldCharType="end"/>
-      </w:r>
+      <w:fldSimple w:instr=" SEQ Figure \* ARABIC ">
+        <w:r>
+          <w:rPr>
+            <w:noProof/>
+          </w:rPr>
+          <w:t>1</w:t>
+        </w:r>
+      </w:fldSimple>
       <w:r>
         <w:t xml:space="preserve"> </w:t>
       </w:r>
@@ -5046,13 +4987,8 @@
             <w:pPr>
               <w:cnfStyle w:val="000000100000" w:firstRow="0" w:lastRow="0" w:firstColumn="0" w:lastColumn="0" w:oddVBand="0" w:evenVBand="0" w:oddHBand="1" w:evenHBand="0" w:firstRowFirstColumn="0" w:firstRowLastColumn="0" w:lastRowFirstColumn="0" w:lastRowLastColumn="0"/>
             </w:pPr>
-            <w:proofErr w:type="gramStart"/>
-            <w:r>
-              <w:t>Account(</w:t>
-            </w:r>
-            <w:proofErr w:type="gramEnd"/>
-            <w:r>
-              <w:t>)</w:t>
+            <w:r>
+              <w:t>Account()</w:t>
             </w:r>
           </w:p>
         </w:tc>
@@ -5099,17 +5035,12 @@
               <w:cnfStyle w:val="000000100000" w:firstRow="0" w:lastRow="0" w:firstColumn="0" w:lastColumn="0" w:oddVBand="0" w:evenVBand="0" w:oddHBand="1" w:evenHBand="0" w:firstRowFirstColumn="0" w:firstRowLastColumn="0" w:lastRowFirstColumn="0" w:lastRowLastColumn="0"/>
             </w:pPr>
             <w:proofErr w:type="spellStart"/>
-            <w:proofErr w:type="gramStart"/>
             <w:r>
               <w:t>setAccountName</w:t>
             </w:r>
             <w:proofErr w:type="spellEnd"/>
             <w:r>
-              <w:t>(</w:t>
-            </w:r>
-            <w:proofErr w:type="gramEnd"/>
-            <w:r>
-              <w:t>)</w:t>
+              <w:t>()</w:t>
             </w:r>
           </w:p>
         </w:tc>
@@ -5131,17 +5062,12 @@
               <w:cnfStyle w:val="000000000000" w:firstRow="0" w:lastRow="0" w:firstColumn="0" w:lastColumn="0" w:oddVBand="0" w:evenVBand="0" w:oddHBand="0" w:evenHBand="0" w:firstRowFirstColumn="0" w:firstRowLastColumn="0" w:lastRowFirstColumn="0" w:lastRowLastColumn="0"/>
             </w:pPr>
             <w:proofErr w:type="spellStart"/>
-            <w:proofErr w:type="gramStart"/>
             <w:r>
               <w:t>getAccountName</w:t>
             </w:r>
             <w:proofErr w:type="spellEnd"/>
             <w:r>
-              <w:t>(</w:t>
-            </w:r>
-            <w:proofErr w:type="gramEnd"/>
-            <w:r>
-              <w:t>)</w:t>
+              <w:t>()</w:t>
             </w:r>
           </w:p>
         </w:tc>
@@ -5166,17 +5092,12 @@
               <w:cnfStyle w:val="000000100000" w:firstRow="0" w:lastRow="0" w:firstColumn="0" w:lastColumn="0" w:oddVBand="0" w:evenVBand="0" w:oddHBand="1" w:evenHBand="0" w:firstRowFirstColumn="0" w:firstRowLastColumn="0" w:lastRowFirstColumn="0" w:lastRowLastColumn="0"/>
             </w:pPr>
             <w:proofErr w:type="spellStart"/>
-            <w:proofErr w:type="gramStart"/>
             <w:r>
               <w:t>setAccountType</w:t>
             </w:r>
             <w:proofErr w:type="spellEnd"/>
             <w:r>
-              <w:t>(</w:t>
-            </w:r>
-            <w:proofErr w:type="gramEnd"/>
-            <w:r>
-              <w:t>)</w:t>
+              <w:t>()</w:t>
             </w:r>
           </w:p>
         </w:tc>
@@ -5198,17 +5119,12 @@
               <w:cnfStyle w:val="000000000000" w:firstRow="0" w:lastRow="0" w:firstColumn="0" w:lastColumn="0" w:oddVBand="0" w:evenVBand="0" w:oddHBand="0" w:evenHBand="0" w:firstRowFirstColumn="0" w:firstRowLastColumn="0" w:lastRowFirstColumn="0" w:lastRowLastColumn="0"/>
             </w:pPr>
             <w:proofErr w:type="spellStart"/>
-            <w:proofErr w:type="gramStart"/>
             <w:r>
               <w:t>getAccountType</w:t>
             </w:r>
             <w:proofErr w:type="spellEnd"/>
             <w:r>
-              <w:t>(</w:t>
-            </w:r>
-            <w:proofErr w:type="gramEnd"/>
-            <w:r>
-              <w:t>)</w:t>
+              <w:t>()</w:t>
             </w:r>
           </w:p>
         </w:tc>
@@ -5357,16 +5273,11 @@
             <w:pPr>
               <w:cnfStyle w:val="000000100000" w:firstRow="0" w:lastRow="0" w:firstColumn="0" w:lastColumn="0" w:oddVBand="0" w:evenVBand="0" w:oddHBand="1" w:evenHBand="0" w:firstRowFirstColumn="0" w:firstRowLastColumn="0" w:lastRowFirstColumn="0" w:lastRowLastColumn="0"/>
             </w:pPr>
-            <w:proofErr w:type="gramStart"/>
             <w:r>
               <w:t>Transaction</w:t>
             </w:r>
             <w:r>
-              <w:t>(</w:t>
-            </w:r>
-            <w:proofErr w:type="gramEnd"/>
-            <w:r>
-              <w:t>)</w:t>
+              <w:t>()</w:t>
             </w:r>
           </w:p>
         </w:tc>
@@ -5402,17 +5313,12 @@
               <w:cnfStyle w:val="000000000000" w:firstRow="0" w:lastRow="0" w:firstColumn="0" w:lastColumn="0" w:oddVBand="0" w:evenVBand="0" w:oddHBand="0" w:evenHBand="0" w:firstRowFirstColumn="0" w:firstRowLastColumn="0" w:lastRowFirstColumn="0" w:lastRowLastColumn="0"/>
             </w:pPr>
             <w:proofErr w:type="spellStart"/>
-            <w:proofErr w:type="gramStart"/>
             <w:r>
               <w:t>setName</w:t>
             </w:r>
             <w:proofErr w:type="spellEnd"/>
             <w:r>
-              <w:t>(</w:t>
-            </w:r>
-            <w:proofErr w:type="gramEnd"/>
-            <w:r>
-              <w:t>)</w:t>
+              <w:t>()</w:t>
             </w:r>
           </w:p>
         </w:tc>
@@ -5451,17 +5357,12 @@
               <w:cnfStyle w:val="000000100000" w:firstRow="0" w:lastRow="0" w:firstColumn="0" w:lastColumn="0" w:oddVBand="0" w:evenVBand="0" w:oddHBand="1" w:evenHBand="0" w:firstRowFirstColumn="0" w:firstRowLastColumn="0" w:lastRowFirstColumn="0" w:lastRowLastColumn="0"/>
             </w:pPr>
             <w:proofErr w:type="spellStart"/>
-            <w:proofErr w:type="gramStart"/>
             <w:r>
               <w:t>getName</w:t>
             </w:r>
             <w:proofErr w:type="spellEnd"/>
             <w:r>
-              <w:t>(</w:t>
-            </w:r>
-            <w:proofErr w:type="gramEnd"/>
-            <w:r>
-              <w:t>)</w:t>
+              <w:t>()</w:t>
             </w:r>
           </w:p>
         </w:tc>
@@ -5497,17 +5398,12 @@
               <w:cnfStyle w:val="000000000000" w:firstRow="0" w:lastRow="0" w:firstColumn="0" w:lastColumn="0" w:oddVBand="0" w:evenVBand="0" w:oddHBand="0" w:evenHBand="0" w:firstRowFirstColumn="0" w:firstRowLastColumn="0" w:lastRowFirstColumn="0" w:lastRowLastColumn="0"/>
             </w:pPr>
             <w:proofErr w:type="spellStart"/>
-            <w:proofErr w:type="gramStart"/>
             <w:r>
               <w:t>setValue</w:t>
             </w:r>
             <w:proofErr w:type="spellEnd"/>
             <w:r>
-              <w:t>(</w:t>
-            </w:r>
-            <w:proofErr w:type="gramEnd"/>
-            <w:r>
-              <w:t>)</w:t>
+              <w:t>()</w:t>
             </w:r>
           </w:p>
         </w:tc>
@@ -5546,17 +5442,12 @@
               <w:cnfStyle w:val="000000100000" w:firstRow="0" w:lastRow="0" w:firstColumn="0" w:lastColumn="0" w:oddVBand="0" w:evenVBand="0" w:oddHBand="1" w:evenHBand="0" w:firstRowFirstColumn="0" w:firstRowLastColumn="0" w:lastRowFirstColumn="0" w:lastRowLastColumn="0"/>
             </w:pPr>
             <w:proofErr w:type="spellStart"/>
-            <w:proofErr w:type="gramStart"/>
             <w:r>
               <w:t>getValue</w:t>
             </w:r>
             <w:proofErr w:type="spellEnd"/>
             <w:r>
-              <w:t>(</w:t>
-            </w:r>
-            <w:proofErr w:type="gramEnd"/>
-            <w:r>
-              <w:t>)</w:t>
+              <w:t>()</w:t>
             </w:r>
           </w:p>
         </w:tc>
@@ -5585,17 +5476,12 @@
               <w:cnfStyle w:val="000000000000" w:firstRow="0" w:lastRow="0" w:firstColumn="0" w:lastColumn="0" w:oddVBand="0" w:evenVBand="0" w:oddHBand="0" w:evenHBand="0" w:firstRowFirstColumn="0" w:firstRowLastColumn="0" w:lastRowFirstColumn="0" w:lastRowLastColumn="0"/>
             </w:pPr>
             <w:proofErr w:type="spellStart"/>
-            <w:proofErr w:type="gramStart"/>
             <w:r>
               <w:t>setAccount</w:t>
             </w:r>
             <w:proofErr w:type="spellEnd"/>
             <w:r>
-              <w:t>(</w:t>
-            </w:r>
-            <w:proofErr w:type="gramEnd"/>
-            <w:r>
-              <w:t>)</w:t>
+              <w:t>()</w:t>
             </w:r>
           </w:p>
         </w:tc>
@@ -5627,17 +5513,12 @@
               <w:cnfStyle w:val="000000100000" w:firstRow="0" w:lastRow="0" w:firstColumn="0" w:lastColumn="0" w:oddVBand="0" w:evenVBand="0" w:oddHBand="1" w:evenHBand="0" w:firstRowFirstColumn="0" w:firstRowLastColumn="0" w:lastRowFirstColumn="0" w:lastRowLastColumn="0"/>
             </w:pPr>
             <w:proofErr w:type="spellStart"/>
-            <w:proofErr w:type="gramStart"/>
             <w:r>
               <w:t>getAccount</w:t>
             </w:r>
             <w:proofErr w:type="spellEnd"/>
             <w:r>
-              <w:t>(</w:t>
-            </w:r>
-            <w:proofErr w:type="gramEnd"/>
-            <w:r>
-              <w:t>)</w:t>
+              <w:t>()</w:t>
             </w:r>
           </w:p>
         </w:tc>
@@ -5666,17 +5547,12 @@
               <w:cnfStyle w:val="000000000000" w:firstRow="0" w:lastRow="0" w:firstColumn="0" w:lastColumn="0" w:oddVBand="0" w:evenVBand="0" w:oddHBand="0" w:evenHBand="0" w:firstRowFirstColumn="0" w:firstRowLastColumn="0" w:lastRowFirstColumn="0" w:lastRowLastColumn="0"/>
             </w:pPr>
             <w:proofErr w:type="spellStart"/>
-            <w:proofErr w:type="gramStart"/>
             <w:r>
               <w:t>setNote</w:t>
             </w:r>
             <w:proofErr w:type="spellEnd"/>
             <w:r>
-              <w:t>(</w:t>
-            </w:r>
-            <w:proofErr w:type="gramEnd"/>
-            <w:r>
-              <w:t>)</w:t>
+              <w:t>()</w:t>
             </w:r>
           </w:p>
         </w:tc>
@@ -5708,17 +5584,12 @@
               <w:cnfStyle w:val="000000100000" w:firstRow="0" w:lastRow="0" w:firstColumn="0" w:lastColumn="0" w:oddVBand="0" w:evenVBand="0" w:oddHBand="1" w:evenHBand="0" w:firstRowFirstColumn="0" w:firstRowLastColumn="0" w:lastRowFirstColumn="0" w:lastRowLastColumn="0"/>
             </w:pPr>
             <w:proofErr w:type="spellStart"/>
-            <w:proofErr w:type="gramStart"/>
             <w:r>
               <w:t>getNote</w:t>
             </w:r>
             <w:proofErr w:type="spellEnd"/>
             <w:r>
-              <w:t>(</w:t>
-            </w:r>
-            <w:proofErr w:type="gramEnd"/>
-            <w:r>
-              <w:t>)</w:t>
+              <w:t>()</w:t>
             </w:r>
           </w:p>
         </w:tc>
@@ -5747,17 +5618,12 @@
               <w:cnfStyle w:val="000000000000" w:firstRow="0" w:lastRow="0" w:firstColumn="0" w:lastColumn="0" w:oddVBand="0" w:evenVBand="0" w:oddHBand="0" w:evenHBand="0" w:firstRowFirstColumn="0" w:firstRowLastColumn="0" w:lastRowFirstColumn="0" w:lastRowLastColumn="0"/>
             </w:pPr>
             <w:proofErr w:type="spellStart"/>
-            <w:proofErr w:type="gramStart"/>
             <w:r>
               <w:t>setDate</w:t>
             </w:r>
             <w:proofErr w:type="spellEnd"/>
             <w:r>
-              <w:t>(</w:t>
-            </w:r>
-            <w:proofErr w:type="gramEnd"/>
-            <w:r>
-              <w:t>)</w:t>
+              <w:t>()</w:t>
             </w:r>
           </w:p>
         </w:tc>
@@ -5789,17 +5655,12 @@
               <w:cnfStyle w:val="000000100000" w:firstRow="0" w:lastRow="0" w:firstColumn="0" w:lastColumn="0" w:oddVBand="0" w:evenVBand="0" w:oddHBand="1" w:evenHBand="0" w:firstRowFirstColumn="0" w:firstRowLastColumn="0" w:lastRowFirstColumn="0" w:lastRowLastColumn="0"/>
             </w:pPr>
             <w:proofErr w:type="spellStart"/>
-            <w:proofErr w:type="gramStart"/>
             <w:r>
               <w:t>getDate</w:t>
             </w:r>
             <w:proofErr w:type="spellEnd"/>
             <w:r>
-              <w:t>(</w:t>
-            </w:r>
-            <w:proofErr w:type="gramEnd"/>
-            <w:r>
-              <w:t>)</w:t>
+              <w:t>()</w:t>
             </w:r>
           </w:p>
         </w:tc>
@@ -5827,13 +5688,8 @@
             <w:pPr>
               <w:cnfStyle w:val="000000000000" w:firstRow="0" w:lastRow="0" w:firstColumn="0" w:lastColumn="0" w:oddVBand="0" w:evenVBand="0" w:oddHBand="0" w:evenHBand="0" w:firstRowFirstColumn="0" w:firstRowLastColumn="0" w:lastRowFirstColumn="0" w:lastRowLastColumn="0"/>
             </w:pPr>
-            <w:proofErr w:type="gramStart"/>
-            <w:r>
-              <w:t>Income(</w:t>
-            </w:r>
-            <w:proofErr w:type="gramEnd"/>
-            <w:r>
-              <w:t>)</w:t>
+            <w:r>
+              <w:t>Income()</w:t>
             </w:r>
           </w:p>
         </w:tc>
@@ -5864,13 +5720,8 @@
             <w:pPr>
               <w:cnfStyle w:val="000000100000" w:firstRow="0" w:lastRow="0" w:firstColumn="0" w:lastColumn="0" w:oddVBand="0" w:evenVBand="0" w:oddHBand="1" w:evenHBand="0" w:firstRowFirstColumn="0" w:firstRowLastColumn="0" w:lastRowFirstColumn="0" w:lastRowLastColumn="0"/>
             </w:pPr>
-            <w:proofErr w:type="gramStart"/>
-            <w:r>
-              <w:t>Expense(</w:t>
-            </w:r>
-            <w:proofErr w:type="gramEnd"/>
-            <w:r>
-              <w:t>)</w:t>
+            <w:r>
+              <w:t>Expense()</w:t>
             </w:r>
           </w:p>
         </w:tc>
@@ -6003,11 +5854,9 @@
             <w:pPr>
               <w:cnfStyle w:val="000000100000" w:firstRow="0" w:lastRow="0" w:firstColumn="0" w:lastColumn="0" w:oddVBand="0" w:evenVBand="0" w:oddHBand="1" w:evenHBand="0" w:firstRowFirstColumn="0" w:firstRowLastColumn="0" w:lastRowFirstColumn="0" w:lastRowLastColumn="0"/>
             </w:pPr>
-            <w:proofErr w:type="gramStart"/>
             <w:r>
               <w:t>User(</w:t>
             </w:r>
-            <w:proofErr w:type="gramEnd"/>
             <w:r>
               <w:t>username, pin</w:t>
             </w:r>
@@ -6050,17 +5899,12 @@
               <w:cnfStyle w:val="000000000000" w:firstRow="0" w:lastRow="0" w:firstColumn="0" w:lastColumn="0" w:oddVBand="0" w:evenVBand="0" w:oddHBand="0" w:evenHBand="0" w:firstRowFirstColumn="0" w:firstRowLastColumn="0" w:lastRowFirstColumn="0" w:lastRowLastColumn="0"/>
             </w:pPr>
             <w:proofErr w:type="spellStart"/>
-            <w:proofErr w:type="gramStart"/>
             <w:r>
               <w:t>setUsername</w:t>
             </w:r>
             <w:proofErr w:type="spellEnd"/>
             <w:r>
-              <w:t>(</w:t>
-            </w:r>
-            <w:proofErr w:type="gramEnd"/>
-            <w:r>
-              <w:t>)</w:t>
+              <w:t>()</w:t>
             </w:r>
           </w:p>
         </w:tc>
@@ -6085,17 +5929,12 @@
               <w:cnfStyle w:val="000000100000" w:firstRow="0" w:lastRow="0" w:firstColumn="0" w:lastColumn="0" w:oddVBand="0" w:evenVBand="0" w:oddHBand="1" w:evenHBand="0" w:firstRowFirstColumn="0" w:firstRowLastColumn="0" w:lastRowFirstColumn="0" w:lastRowLastColumn="0"/>
             </w:pPr>
             <w:proofErr w:type="spellStart"/>
-            <w:proofErr w:type="gramStart"/>
             <w:r>
               <w:t>getUsername</w:t>
             </w:r>
             <w:proofErr w:type="spellEnd"/>
             <w:r>
-              <w:t>(</w:t>
-            </w:r>
-            <w:proofErr w:type="gramEnd"/>
-            <w:r>
-              <w:t>)</w:t>
+              <w:t>()</w:t>
             </w:r>
           </w:p>
         </w:tc>
@@ -6117,17 +5956,12 @@
               <w:cnfStyle w:val="000000000000" w:firstRow="0" w:lastRow="0" w:firstColumn="0" w:lastColumn="0" w:oddVBand="0" w:evenVBand="0" w:oddHBand="0" w:evenHBand="0" w:firstRowFirstColumn="0" w:firstRowLastColumn="0" w:lastRowFirstColumn="0" w:lastRowLastColumn="0"/>
             </w:pPr>
             <w:proofErr w:type="spellStart"/>
-            <w:proofErr w:type="gramStart"/>
             <w:r>
               <w:t>setUserPin</w:t>
             </w:r>
             <w:proofErr w:type="spellEnd"/>
             <w:r>
-              <w:t>(</w:t>
-            </w:r>
-            <w:proofErr w:type="gramEnd"/>
-            <w:r>
-              <w:t>)</w:t>
+              <w:t>()</w:t>
             </w:r>
           </w:p>
         </w:tc>
@@ -6152,17 +5986,12 @@
               <w:cnfStyle w:val="000000100000" w:firstRow="0" w:lastRow="0" w:firstColumn="0" w:lastColumn="0" w:oddVBand="0" w:evenVBand="0" w:oddHBand="1" w:evenHBand="0" w:firstRowFirstColumn="0" w:firstRowLastColumn="0" w:lastRowFirstColumn="0" w:lastRowLastColumn="0"/>
             </w:pPr>
             <w:proofErr w:type="spellStart"/>
-            <w:proofErr w:type="gramStart"/>
             <w:r>
               <w:t>getUserPin</w:t>
             </w:r>
             <w:proofErr w:type="spellEnd"/>
             <w:r>
-              <w:t>(</w:t>
-            </w:r>
-            <w:proofErr w:type="gramEnd"/>
-            <w:r>
-              <w:t>)</w:t>
+              <w:t>()</w:t>
             </w:r>
           </w:p>
         </w:tc>
@@ -6301,17 +6130,12 @@
               <w:t xml:space="preserve">public void </w:t>
             </w:r>
             <w:proofErr w:type="spellStart"/>
-            <w:proofErr w:type="gramStart"/>
             <w:r>
               <w:t>createAccount</w:t>
             </w:r>
             <w:proofErr w:type="spellEnd"/>
             <w:r>
-              <w:t>(</w:t>
-            </w:r>
-            <w:proofErr w:type="gramEnd"/>
-            <w:r>
-              <w:t>)</w:t>
+              <w:t>()</w:t>
             </w:r>
           </w:p>
         </w:tc>
@@ -6342,17 +6166,12 @@
               <w:t xml:space="preserve">ublic void </w:t>
             </w:r>
             <w:proofErr w:type="spellStart"/>
-            <w:proofErr w:type="gramStart"/>
             <w:r>
               <w:t>cancelBtn</w:t>
             </w:r>
             <w:proofErr w:type="spellEnd"/>
             <w:r>
-              <w:t>(</w:t>
-            </w:r>
-            <w:proofErr w:type="gramEnd"/>
-            <w:r>
-              <w:t>)</w:t>
+              <w:t>()</w:t>
             </w:r>
           </w:p>
         </w:tc>
@@ -6362,15 +6181,7 @@
           </w:tcPr>
           <w:p>
             <w:r>
-              <w:t xml:space="preserve">This method is used to cancel the steps of creating an account and </w:t>
-            </w:r>
-            <w:proofErr w:type="gramStart"/>
-            <w:r>
-              <w:t>return back</w:t>
-            </w:r>
-            <w:proofErr w:type="gramEnd"/>
-            <w:r>
-              <w:t xml:space="preserve"> to the </w:t>
+              <w:t xml:space="preserve">This method is used to cancel the steps of creating an account and return back to the </w:t>
             </w:r>
             <w:proofErr w:type="spellStart"/>
             <w:r>
@@ -6416,26 +6227,10 @@
       </w:r>
       <w:proofErr w:type="spellEnd"/>
       <w:r>
-        <w:t xml:space="preserve"> the user will be able to specify whether the transaction is an expense, </w:t>
-      </w:r>
-      <w:proofErr w:type="gramStart"/>
-      <w:r>
-        <w:t>income</w:t>
-      </w:r>
-      <w:proofErr w:type="gramEnd"/>
-      <w:r>
-        <w:t xml:space="preserve"> or transfer between accounts. Assignment 1’s release will only cover the layout and some of the interaction functionality of the activity but will not create or store the transaction. This </w:t>
-      </w:r>
-      <w:r>
-        <w:t xml:space="preserve">Activity and </w:t>
-      </w:r>
-      <w:proofErr w:type="gramStart"/>
-      <w:r>
-        <w:t>it’s</w:t>
-      </w:r>
-      <w:proofErr w:type="gramEnd"/>
-      <w:r>
-        <w:t xml:space="preserve"> f</w:t>
+        <w:t xml:space="preserve"> the user will be able to specify whether the transaction is an expense, income or transfer between accounts. Assignment 1’s release will only cover the layout and some of the interaction functionality of the activity but will not create or store the transaction. This </w:t>
+      </w:r>
+      <w:r>
+        <w:t>Activity and it’s f</w:t>
       </w:r>
       <w:r>
         <w:t>eature</w:t>
@@ -6510,17 +6305,12 @@
               <w:t xml:space="preserve">public void </w:t>
             </w:r>
             <w:proofErr w:type="spellStart"/>
-            <w:proofErr w:type="gramStart"/>
             <w:r>
               <w:t>showDatePickerDialog</w:t>
             </w:r>
             <w:proofErr w:type="spellEnd"/>
             <w:r>
-              <w:t>(</w:t>
-            </w:r>
-            <w:proofErr w:type="gramEnd"/>
-            <w:r>
-              <w:t>)</w:t>
+              <w:t>()</w:t>
             </w:r>
           </w:p>
         </w:tc>
@@ -6553,17 +6343,12 @@
               <w:t xml:space="preserve">public void </w:t>
             </w:r>
             <w:proofErr w:type="spellStart"/>
-            <w:proofErr w:type="gramStart"/>
             <w:r>
               <w:t>showTimePickerDialog</w:t>
             </w:r>
             <w:proofErr w:type="spellEnd"/>
             <w:r>
-              <w:t>(</w:t>
-            </w:r>
-            <w:proofErr w:type="gramEnd"/>
-            <w:r>
-              <w:t>)</w:t>
+              <w:t>()</w:t>
             </w:r>
           </w:p>
         </w:tc>
@@ -6596,17 +6381,12 @@
               <w:t xml:space="preserve">public void </w:t>
             </w:r>
             <w:proofErr w:type="spellStart"/>
-            <w:proofErr w:type="gramStart"/>
             <w:r>
               <w:t>returnHome</w:t>
             </w:r>
             <w:proofErr w:type="spellEnd"/>
             <w:r>
-              <w:t>(</w:t>
-            </w:r>
-            <w:proofErr w:type="gramEnd"/>
-            <w:r>
-              <w:t>)</w:t>
+              <w:t>()</w:t>
             </w:r>
           </w:p>
         </w:tc>
@@ -6639,17 +6419,12 @@
               <w:t xml:space="preserve">public void </w:t>
             </w:r>
             <w:proofErr w:type="spellStart"/>
-            <w:proofErr w:type="gramStart"/>
             <w:r>
               <w:t>saveTransaction</w:t>
             </w:r>
             <w:proofErr w:type="spellEnd"/>
             <w:r>
-              <w:t>(</w:t>
-            </w:r>
-            <w:proofErr w:type="gramEnd"/>
-            <w:r>
-              <w:t>)</w:t>
+              <w:t>()</w:t>
             </w:r>
           </w:p>
         </w:tc>
@@ -6677,17 +6452,12 @@
               <w:t xml:space="preserve">public void </w:t>
             </w:r>
             <w:proofErr w:type="spellStart"/>
-            <w:proofErr w:type="gramStart"/>
             <w:r>
               <w:t>selectAccountBtn</w:t>
             </w:r>
             <w:proofErr w:type="spellEnd"/>
             <w:r>
-              <w:t>(</w:t>
-            </w:r>
-            <w:proofErr w:type="gramEnd"/>
-            <w:r>
-              <w:t>)</w:t>
+              <w:t>()</w:t>
             </w:r>
           </w:p>
         </w:tc>
@@ -6840,17 +6610,12 @@
               <w:t xml:space="preserve">protected void </w:t>
             </w:r>
             <w:proofErr w:type="spellStart"/>
-            <w:proofErr w:type="gramStart"/>
             <w:r>
               <w:t>onCreate</w:t>
             </w:r>
             <w:proofErr w:type="spellEnd"/>
             <w:r>
-              <w:t>(</w:t>
-            </w:r>
-            <w:proofErr w:type="gramEnd"/>
-            <w:r>
-              <w:t>)</w:t>
+              <w:t>()</w:t>
             </w:r>
           </w:p>
         </w:tc>
@@ -6884,17 +6649,12 @@
               <w:t xml:space="preserve">protected void </w:t>
             </w:r>
             <w:proofErr w:type="spellStart"/>
-            <w:proofErr w:type="gramStart"/>
             <w:r>
               <w:t>onPostCreate</w:t>
             </w:r>
             <w:proofErr w:type="spellEnd"/>
             <w:r>
-              <w:t>(</w:t>
-            </w:r>
-            <w:proofErr w:type="gramEnd"/>
-            <w:r>
-              <w:t>)</w:t>
+              <w:t>()</w:t>
             </w:r>
           </w:p>
         </w:tc>
@@ -6919,17 +6679,12 @@
               <w:t xml:space="preserve">public void </w:t>
             </w:r>
             <w:proofErr w:type="spellStart"/>
-            <w:proofErr w:type="gramStart"/>
             <w:r>
               <w:t>onConfigurationChanged</w:t>
             </w:r>
             <w:proofErr w:type="spellEnd"/>
             <w:r>
-              <w:t>(</w:t>
-            </w:r>
-            <w:proofErr w:type="gramEnd"/>
-            <w:r>
-              <w:t>)</w:t>
+              <w:t>()</w:t>
             </w:r>
           </w:p>
         </w:tc>
@@ -6965,17 +6720,12 @@
               <w:t xml:space="preserve"> </w:t>
             </w:r>
             <w:proofErr w:type="spellStart"/>
-            <w:proofErr w:type="gramStart"/>
             <w:r>
               <w:t>onOptionsItemSelected</w:t>
             </w:r>
             <w:proofErr w:type="spellEnd"/>
             <w:r>
-              <w:t>(</w:t>
-            </w:r>
-            <w:proofErr w:type="gramEnd"/>
-            <w:r>
-              <w:t>)</w:t>
+              <w:t>()</w:t>
             </w:r>
           </w:p>
         </w:tc>
@@ -6988,15 +6738,7 @@
               <w:t xml:space="preserve">This method </w:t>
             </w:r>
             <w:r>
-              <w:t xml:space="preserve">returns a Boolean when </w:t>
-            </w:r>
-            <w:proofErr w:type="gramStart"/>
-            <w:r>
-              <w:t>an</w:t>
-            </w:r>
-            <w:proofErr w:type="gramEnd"/>
-            <w:r>
-              <w:t xml:space="preserve"> menu option item has been selected.</w:t>
+              <w:t>returns a Boolean when an menu option item has been selected.</w:t>
             </w:r>
           </w:p>
         </w:tc>
@@ -7019,17 +6761,12 @@
               <w:t xml:space="preserve"> </w:t>
             </w:r>
             <w:proofErr w:type="spellStart"/>
-            <w:proofErr w:type="gramStart"/>
             <w:r>
               <w:t>onNavigationItemSelected</w:t>
             </w:r>
             <w:proofErr w:type="spellEnd"/>
             <w:r>
-              <w:t>(</w:t>
-            </w:r>
-            <w:proofErr w:type="gramEnd"/>
-            <w:r>
-              <w:t>)</w:t>
+              <w:t>()</w:t>
             </w:r>
           </w:p>
         </w:tc>
@@ -7058,17 +6795,12 @@
               <w:t xml:space="preserve">public void </w:t>
             </w:r>
             <w:proofErr w:type="spellStart"/>
-            <w:proofErr w:type="gramStart"/>
             <w:r>
               <w:t>onBackPressed</w:t>
             </w:r>
             <w:proofErr w:type="spellEnd"/>
             <w:r>
-              <w:t>(</w:t>
-            </w:r>
-            <w:proofErr w:type="gramEnd"/>
-            <w:r>
-              <w:t>)</w:t>
+              <w:t>()</w:t>
             </w:r>
           </w:p>
         </w:tc>
@@ -7221,17 +6953,12 @@
               <w:t xml:space="preserve">public void </w:t>
             </w:r>
             <w:proofErr w:type="spellStart"/>
-            <w:proofErr w:type="gramStart"/>
             <w:r>
               <w:t>pinLoginBtn</w:t>
             </w:r>
             <w:proofErr w:type="spellEnd"/>
             <w:r>
-              <w:t>(</w:t>
-            </w:r>
-            <w:proofErr w:type="gramEnd"/>
-            <w:r>
-              <w:t>)</w:t>
+              <w:t>()</w:t>
             </w:r>
           </w:p>
         </w:tc>
@@ -7267,17 +6994,12 @@
               <w:t xml:space="preserve">public void </w:t>
             </w:r>
             <w:proofErr w:type="spellStart"/>
-            <w:proofErr w:type="gramStart"/>
             <w:r>
               <w:t>biometricLoginBtn</w:t>
             </w:r>
             <w:proofErr w:type="spellEnd"/>
             <w:r>
-              <w:t>(</w:t>
-            </w:r>
-            <w:proofErr w:type="gramEnd"/>
-            <w:r>
-              <w:t>)</w:t>
+              <w:t>()</w:t>
             </w:r>
           </w:p>
         </w:tc>
@@ -7293,17 +7015,12 @@
               <w:t xml:space="preserve"> process which has been generated in the </w:t>
             </w:r>
             <w:proofErr w:type="spellStart"/>
-            <w:proofErr w:type="gramStart"/>
             <w:r>
               <w:t>onCreate</w:t>
             </w:r>
             <w:proofErr w:type="spellEnd"/>
             <w:r>
-              <w:t>(</w:t>
-            </w:r>
-            <w:proofErr w:type="gramEnd"/>
-            <w:r>
-              <w:t>) method.</w:t>
+              <w:t>() method.</w:t>
             </w:r>
           </w:p>
         </w:tc>
@@ -7318,17 +7035,12 @@
               <w:t xml:space="preserve">public void </w:t>
             </w:r>
             <w:proofErr w:type="spellStart"/>
-            <w:proofErr w:type="gramStart"/>
             <w:r>
               <w:t>pinLoginAuthentication</w:t>
             </w:r>
             <w:proofErr w:type="spellEnd"/>
             <w:r>
-              <w:t>(</w:t>
-            </w:r>
-            <w:proofErr w:type="gramEnd"/>
-            <w:r>
-              <w:t>)</w:t>
+              <w:t>()</w:t>
             </w:r>
           </w:p>
         </w:tc>
@@ -7344,25 +7056,12 @@
               <w:t xml:space="preserve">ecks whether the user has entered the correct username/pin combination to login, and if so calls the </w:t>
             </w:r>
             <w:proofErr w:type="spellStart"/>
-            <w:proofErr w:type="gramStart"/>
             <w:r>
               <w:t>goToMainActivity</w:t>
             </w:r>
             <w:proofErr w:type="spellEnd"/>
             <w:r>
-              <w:t>(</w:t>
-            </w:r>
-            <w:proofErr w:type="gramEnd"/>
-            <w:r>
-              <w:t xml:space="preserve">) method. </w:t>
-            </w:r>
-            <w:proofErr w:type="gramStart"/>
-            <w:r>
-              <w:t>Otherwise</w:t>
-            </w:r>
-            <w:proofErr w:type="gramEnd"/>
-            <w:r>
-              <w:t xml:space="preserve"> it shows login failure messages to the user.</w:t>
+              <w:t>() method. Otherwise it shows login failure messages to the user.</w:t>
             </w:r>
           </w:p>
         </w:tc>
@@ -7377,17 +7076,12 @@
               <w:t xml:space="preserve">public void </w:t>
             </w:r>
             <w:proofErr w:type="spellStart"/>
-            <w:proofErr w:type="gramStart"/>
             <w:r>
               <w:t>goToMainActivity</w:t>
             </w:r>
             <w:proofErr w:type="spellEnd"/>
             <w:r>
-              <w:t>(</w:t>
-            </w:r>
-            <w:proofErr w:type="gramEnd"/>
-            <w:r>
-              <w:t>)</w:t>
+              <w:t>()</w:t>
             </w:r>
           </w:p>
         </w:tc>
@@ -7420,17 +7114,12 @@
               <w:t xml:space="preserve">pubic Boolean </w:t>
             </w:r>
             <w:proofErr w:type="spellStart"/>
-            <w:proofErr w:type="gramStart"/>
             <w:r>
               <w:t>onKeyUp</w:t>
             </w:r>
             <w:proofErr w:type="spellEnd"/>
             <w:r>
-              <w:t>(</w:t>
-            </w:r>
-            <w:proofErr w:type="gramEnd"/>
-            <w:r>
-              <w:t>)</w:t>
+              <w:t>()</w:t>
             </w:r>
           </w:p>
         </w:tc>
@@ -7446,17 +7135,12 @@
               <w:t xml:space="preserve">so that if the user clicks on the Enter button on the number pad it calls the </w:t>
             </w:r>
             <w:proofErr w:type="spellStart"/>
-            <w:proofErr w:type="gramStart"/>
             <w:r>
               <w:t>pinLoginAuthentication</w:t>
             </w:r>
             <w:proofErr w:type="spellEnd"/>
             <w:r>
-              <w:t>(</w:t>
-            </w:r>
-            <w:proofErr w:type="gramEnd"/>
-            <w:r>
-              <w:t>) method.</w:t>
+              <w:t>() method.</w:t>
             </w:r>
           </w:p>
         </w:tc>
@@ -7471,7 +7155,6 @@
               <w:t xml:space="preserve">public void </w:t>
             </w:r>
             <w:proofErr w:type="spellStart"/>
-            <w:proofErr w:type="gramStart"/>
             <w:r>
               <w:t>onBac</w:t>
             </w:r>
@@ -7483,11 +7166,7 @@
             </w:r>
             <w:proofErr w:type="spellEnd"/>
             <w:r>
-              <w:t>(</w:t>
-            </w:r>
-            <w:proofErr w:type="gramEnd"/>
-            <w:r>
-              <w:t>)</w:t>
+              <w:t>()</w:t>
             </w:r>
           </w:p>
         </w:tc>
@@ -7622,17 +7301,12 @@
               <w:t xml:space="preserve">public void </w:t>
             </w:r>
             <w:proofErr w:type="spellStart"/>
-            <w:proofErr w:type="gramStart"/>
             <w:r>
               <w:t>changeToTransaction</w:t>
             </w:r>
             <w:proofErr w:type="spellEnd"/>
             <w:r>
-              <w:t>(</w:t>
-            </w:r>
-            <w:proofErr w:type="gramEnd"/>
-            <w:r>
-              <w:t>)</w:t>
+              <w:t>()</w:t>
             </w:r>
           </w:p>
         </w:tc>
@@ -7665,17 +7339,12 @@
               <w:t xml:space="preserve">public void </w:t>
             </w:r>
             <w:proofErr w:type="spellStart"/>
-            <w:proofErr w:type="gramStart"/>
             <w:r>
               <w:t>changeToViewTransaction</w:t>
             </w:r>
             <w:proofErr w:type="spellEnd"/>
             <w:r>
-              <w:t>(</w:t>
-            </w:r>
-            <w:proofErr w:type="gramEnd"/>
-            <w:r>
-              <w:t>)</w:t>
+              <w:t>()</w:t>
             </w:r>
           </w:p>
         </w:tc>
@@ -7708,17 +7377,12 @@
               <w:t xml:space="preserve">public void </w:t>
             </w:r>
             <w:proofErr w:type="spellStart"/>
-            <w:proofErr w:type="gramStart"/>
             <w:r>
               <w:t>changeToAccountsView</w:t>
             </w:r>
             <w:proofErr w:type="spellEnd"/>
             <w:r>
-              <w:t>(</w:t>
-            </w:r>
-            <w:proofErr w:type="gramEnd"/>
-            <w:r>
-              <w:t>)</w:t>
+              <w:t>()</w:t>
             </w:r>
           </w:p>
         </w:tc>
@@ -7825,15 +7489,7 @@
       </w:r>
       <w:proofErr w:type="spellEnd"/>
       <w:r>
-        <w:t xml:space="preserve"> lists all the transactions the user has </w:t>
-      </w:r>
-      <w:proofErr w:type="gramStart"/>
-      <w:r>
-        <w:t>entered into</w:t>
-      </w:r>
-      <w:proofErr w:type="gramEnd"/>
-      <w:r>
-        <w:t xml:space="preserve"> the application</w:t>
+        <w:t xml:space="preserve"> lists all the transactions the user has entered into the application</w:t>
       </w:r>
       <w:r>
         <w:t>. The transactions are listed chronologically descending (latest activity is at the top).</w:t>
@@ -7920,27 +7576,14 @@
       <w:r>
         <w:t xml:space="preserve">Figure </w:t>
       </w:r>
-      <w:r>
-        <w:fldChar w:fldCharType="begin"/>
-      </w:r>
-      <w:r>
-        <w:instrText xml:space="preserve"> SEQ Figure \* ARABIC </w:instrText>
-      </w:r>
-      <w:r>
-        <w:fldChar w:fldCharType="separate"/>
-      </w:r>
-      <w:r>
-        <w:rPr>
-          <w:noProof/>
-        </w:rPr>
-        <w:t>2</w:t>
-      </w:r>
-      <w:r>
-        <w:rPr>
-          <w:noProof/>
-        </w:rPr>
-        <w:fldChar w:fldCharType="end"/>
-      </w:r>
+      <w:fldSimple w:instr=" SEQ Figure \* ARABIC ">
+        <w:r>
+          <w:rPr>
+            <w:noProof/>
+          </w:rPr>
+          <w:t>2</w:t>
+        </w:r>
+      </w:fldSimple>
       <w:r>
         <w:t xml:space="preserve"> - Connections between Activities</w:t>
       </w:r>
@@ -8129,27 +7772,14 @@
             <w:r>
               <w:t xml:space="preserve">Figure </w:t>
             </w:r>
-            <w:r>
-              <w:fldChar w:fldCharType="begin"/>
-            </w:r>
-            <w:r>
-              <w:instrText xml:space="preserve"> SEQ Figure \* ARABIC </w:instrText>
-            </w:r>
-            <w:r>
-              <w:fldChar w:fldCharType="separate"/>
-            </w:r>
-            <w:r>
-              <w:rPr>
-                <w:noProof/>
-              </w:rPr>
-              <w:t>3</w:t>
-            </w:r>
-            <w:r>
-              <w:rPr>
-                <w:noProof/>
-              </w:rPr>
-              <w:fldChar w:fldCharType="end"/>
-            </w:r>
+            <w:fldSimple w:instr=" SEQ Figure \* ARABIC ">
+              <w:r>
+                <w:rPr>
+                  <w:noProof/>
+                </w:rPr>
+                <w:t>3</w:t>
+              </w:r>
+            </w:fldSimple>
             <w:r>
               <w:t xml:space="preserve"> - Login Activity</w:t>
             </w:r>
@@ -8225,27 +7855,14 @@
             <w:r>
               <w:t xml:space="preserve">Figure </w:t>
             </w:r>
-            <w:r>
-              <w:fldChar w:fldCharType="begin"/>
-            </w:r>
-            <w:r>
-              <w:instrText xml:space="preserve"> SEQ Figure \* ARABIC </w:instrText>
-            </w:r>
-            <w:r>
-              <w:fldChar w:fldCharType="separate"/>
-            </w:r>
-            <w:r>
-              <w:rPr>
-                <w:noProof/>
-              </w:rPr>
-              <w:t>4</w:t>
-            </w:r>
-            <w:r>
-              <w:rPr>
-                <w:noProof/>
-              </w:rPr>
-              <w:fldChar w:fldCharType="end"/>
-            </w:r>
+            <w:fldSimple w:instr=" SEQ Figure \* ARABIC ">
+              <w:r>
+                <w:rPr>
+                  <w:noProof/>
+                </w:rPr>
+                <w:t>4</w:t>
+              </w:r>
+            </w:fldSimple>
             <w:r>
               <w:t xml:space="preserve"> - Invalid Username</w:t>
             </w:r>
@@ -8321,27 +7938,14 @@
             <w:r>
               <w:t xml:space="preserve">Figure </w:t>
             </w:r>
-            <w:r>
-              <w:fldChar w:fldCharType="begin"/>
-            </w:r>
-            <w:r>
-              <w:instrText xml:space="preserve"> SEQ Figure \* ARABIC </w:instrText>
-            </w:r>
-            <w:r>
-              <w:fldChar w:fldCharType="separate"/>
-            </w:r>
-            <w:r>
-              <w:rPr>
-                <w:noProof/>
-              </w:rPr>
-              <w:t>5</w:t>
-            </w:r>
-            <w:r>
-              <w:rPr>
-                <w:noProof/>
-              </w:rPr>
-              <w:fldChar w:fldCharType="end"/>
-            </w:r>
+            <w:fldSimple w:instr=" SEQ Figure \* ARABIC ">
+              <w:r>
+                <w:rPr>
+                  <w:noProof/>
+                </w:rPr>
+                <w:t>5</w:t>
+              </w:r>
+            </w:fldSimple>
             <w:r>
               <w:t xml:space="preserve"> - Invalid Pin Number</w:t>
             </w:r>
@@ -8448,27 +8052,14 @@
       <w:r>
         <w:t xml:space="preserve">Figure </w:t>
       </w:r>
-      <w:r>
-        <w:fldChar w:fldCharType="begin"/>
-      </w:r>
-      <w:r>
-        <w:instrText xml:space="preserve"> SEQ Figure \* ARABIC </w:instrText>
-      </w:r>
-      <w:r>
-        <w:fldChar w:fldCharType="separate"/>
-      </w:r>
-      <w:r>
-        <w:rPr>
-          <w:noProof/>
-        </w:rPr>
-        <w:t>6</w:t>
-      </w:r>
-      <w:r>
-        <w:rPr>
-          <w:noProof/>
-        </w:rPr>
-        <w:fldChar w:fldCharType="end"/>
-      </w:r>
+      <w:fldSimple w:instr=" SEQ Figure \* ARABIC ">
+        <w:r>
+          <w:rPr>
+            <w:noProof/>
+          </w:rPr>
+          <w:t>6</w:t>
+        </w:r>
+      </w:fldSimple>
       <w:r>
         <w:t xml:space="preserve"> - Biometric Login</w:t>
       </w:r>
@@ -8552,27 +8143,14 @@
       <w:r>
         <w:t xml:space="preserve">Figure </w:t>
       </w:r>
-      <w:r>
-        <w:fldChar w:fldCharType="begin"/>
-      </w:r>
-      <w:r>
-        <w:instrText xml:space="preserve"> SEQ Figure \* ARABIC </w:instrText>
-      </w:r>
-      <w:r>
-        <w:fldChar w:fldCharType="separate"/>
-      </w:r>
-      <w:r>
-        <w:rPr>
-          <w:noProof/>
-        </w:rPr>
-        <w:t>7</w:t>
-      </w:r>
-      <w:r>
-        <w:rPr>
-          <w:noProof/>
-        </w:rPr>
-        <w:fldChar w:fldCharType="end"/>
-      </w:r>
+      <w:fldSimple w:instr=" SEQ Figure \* ARABIC ">
+        <w:r>
+          <w:rPr>
+            <w:noProof/>
+          </w:rPr>
+          <w:t>7</w:t>
+        </w:r>
+      </w:fldSimple>
       <w:r>
         <w:t xml:space="preserve"> - </w:t>
       </w:r>
@@ -8938,36 +8516,18 @@
       <w:r>
         <w:t xml:space="preserve">Figure </w:t>
       </w:r>
-      <w:r>
-        <w:fldChar w:fldCharType="begin"/>
-      </w:r>
-      <w:r>
-        <w:instrText xml:space="preserve"> SEQ Figure \* ARABIC </w:instrText>
-      </w:r>
-      <w:r>
-        <w:fldChar w:fldCharType="separate"/>
-      </w:r>
-      <w:r>
-        <w:rPr>
-          <w:noProof/>
-        </w:rPr>
-        <w:t>10</w:t>
-      </w:r>
-      <w:r>
-        <w:rPr>
-          <w:noProof/>
-        </w:rPr>
-        <w:fldChar w:fldCharType="end"/>
-      </w:r>
-      <w:r>
-        <w:t xml:space="preserve"> - Add </w:t>
-      </w:r>
-      <w:proofErr w:type="gramStart"/>
-      <w:r>
-        <w:t>Transaction</w:t>
+      <w:fldSimple w:instr=" SEQ Figure \* ARABIC ">
+        <w:r>
+          <w:rPr>
+            <w:noProof/>
+          </w:rPr>
+          <w:t>10</w:t>
+        </w:r>
+      </w:fldSimple>
+      <w:r>
+        <w:t xml:space="preserve"> - Add Transaction</w:t>
       </w:r>
       <w:bookmarkEnd w:id="40"/>
-      <w:proofErr w:type="gramEnd"/>
     </w:p>
     <w:p>
       <w:r>
@@ -9040,36 +8600,18 @@
       <w:r>
         <w:t xml:space="preserve">Figure </w:t>
       </w:r>
-      <w:r>
-        <w:fldChar w:fldCharType="begin"/>
-      </w:r>
-      <w:r>
-        <w:instrText xml:space="preserve"> SEQ Figure \* ARABIC </w:instrText>
-      </w:r>
-      <w:r>
-        <w:fldChar w:fldCharType="separate"/>
-      </w:r>
-      <w:r>
-        <w:rPr>
-          <w:noProof/>
-        </w:rPr>
-        <w:t>11</w:t>
-      </w:r>
-      <w:r>
-        <w:rPr>
-          <w:noProof/>
-        </w:rPr>
-        <w:fldChar w:fldCharType="end"/>
-      </w:r>
-      <w:r>
-        <w:t xml:space="preserve"> - Add an </w:t>
-      </w:r>
-      <w:proofErr w:type="gramStart"/>
-      <w:r>
-        <w:t>Account</w:t>
+      <w:fldSimple w:instr=" SEQ Figure \* ARABIC ">
+        <w:r>
+          <w:rPr>
+            <w:noProof/>
+          </w:rPr>
+          <w:t>11</w:t>
+        </w:r>
+      </w:fldSimple>
+      <w:r>
+        <w:t xml:space="preserve"> - Add an Account</w:t>
       </w:r>
       <w:bookmarkEnd w:id="41"/>
-      <w:proofErr w:type="gramEnd"/>
     </w:p>
     <w:p>
       <w:r>
@@ -9143,27 +8685,14 @@
       <w:r>
         <w:t xml:space="preserve">Figure </w:t>
       </w:r>
-      <w:r>
-        <w:fldChar w:fldCharType="begin"/>
-      </w:r>
-      <w:r>
-        <w:instrText xml:space="preserve"> SEQ Figure \* ARABIC </w:instrText>
-      </w:r>
-      <w:r>
-        <w:fldChar w:fldCharType="separate"/>
-      </w:r>
-      <w:r>
-        <w:rPr>
-          <w:noProof/>
-        </w:rPr>
-        <w:t>12</w:t>
-      </w:r>
-      <w:r>
-        <w:rPr>
-          <w:noProof/>
-        </w:rPr>
-        <w:fldChar w:fldCharType="end"/>
-      </w:r>
+      <w:fldSimple w:instr=" SEQ Figure \* ARABIC ">
+        <w:r>
+          <w:rPr>
+            <w:noProof/>
+          </w:rPr>
+          <w:t>12</w:t>
+        </w:r>
+      </w:fldSimple>
       <w:r>
         <w:t xml:space="preserve"> - Settings</w:t>
       </w:r>
@@ -9248,30 +8777,14 @@
       <w:r>
         <w:t xml:space="preserve">Figure </w:t>
       </w:r>
-      <w:r>
-        <w:fldChar w:fldCharType="begin"/>
-      </w:r>
-      <w:r>
-        <w:instrText xml:space="preserve"> SEQ Figu</w:instrText>
-      </w:r>
-      <w:r>
-        <w:instrText xml:space="preserve">re \* ARABIC </w:instrText>
-      </w:r>
-      <w:r>
-        <w:fldChar w:fldCharType="separate"/>
-      </w:r>
-      <w:r>
-        <w:rPr>
-          <w:noProof/>
-        </w:rPr>
-        <w:t>13</w:t>
-      </w:r>
-      <w:r>
-        <w:rPr>
-          <w:noProof/>
-        </w:rPr>
-        <w:fldChar w:fldCharType="end"/>
-      </w:r>
+      <w:fldSimple w:instr=" SEQ Figure \* ARABIC ">
+        <w:r>
+          <w:rPr>
+            <w:noProof/>
+          </w:rPr>
+          <w:t>13</w:t>
+        </w:r>
+      </w:fldSimple>
       <w:r>
         <w:t xml:space="preserve"> - Navigation Drawer</w:t>
       </w:r>
@@ -9566,7 +9079,7 @@
 </file>
 
 <file path=word/endnotes.xml><?xml version="1.0" encoding="utf-8"?>
-<w:endnotes xmlns:wpc="http://schemas.microsoft.com/office/word/2010/wordprocessingCanvas" xmlns:cx="http://schemas.microsoft.com/office/drawing/2014/chartex" xmlns:cx1="http://schemas.microsoft.com/office/drawing/2015/9/8/chartex" xmlns:cx2="http://schemas.microsoft.com/office/drawing/2015/10/21/chartex" xmlns:cx3="http://schemas.microsoft.com/office/drawing/2016/5/9/chartex" xmlns:cx4="http://schemas.microsoft.com/office/drawing/2016/5/10/chartex" xmlns:cx5="http://schemas.microsoft.com/office/drawing/2016/5/11/chartex" xmlns:cx6="http://schemas.microsoft.com/office/drawing/2016/5/12/chartex" xmlns:cx7="http://schemas.microsoft.com/office/drawing/2016/5/13/chartex" xmlns:cx8="http://schemas.microsoft.com/office/drawing/2016/5/14/chartex" xmlns:mc="http://schemas.openxmlformats.org/markup-compatibility/2006" xmlns:aink="http://schemas.microsoft.com/office/drawing/2016/ink" xmlns:am3d="http://schemas.microsoft.com/office/drawing/2017/model3d" xmlns:o="urn:schemas-microsoft-com:office:office" xmlns:r="http://schemas.openxmlformats.org/officeDocument/2006/relationships" xmlns:m="http://schemas.openxmlformats.org/officeDocument/2006/math" xmlns:v="urn:schemas-microsoft-com:vml" xmlns:wp14="http://schemas.microsoft.com/office/word/2010/wordprocessingDrawing" xmlns:wp="http://schemas.openxmlformats.org/drawingml/2006/wordprocessingDrawing" xmlns:w10="urn:schemas-microsoft-com:office:word" xmlns:w="http://schemas.openxmlformats.org/wordprocessingml/2006/main" xmlns:w14="http://schemas.microsoft.com/office/word/2010/wordml" xmlns:w15="http://schemas.microsoft.com/office/word/2012/wordml" xmlns:w16cex="http://schemas.microsoft.com/office/word/2018/wordml/cex" xmlns:w16cid="http://schemas.microsoft.com/office/word/2016/wordml/cid" xmlns:w16="http://schemas.microsoft.com/office/word/2018/wordml" xmlns:w16se="http://schemas.microsoft.com/office/word/2015/wordml/symex" xmlns:wpg="http://schemas.microsoft.com/office/word/2010/wordprocessingGroup" xmlns:wpi="http://schemas.microsoft.com/office/word/2010/wordprocessingInk" xmlns:wne="http://schemas.microsoft.com/office/word/2006/wordml" xmlns:wps="http://schemas.microsoft.com/office/word/2010/wordprocessingShape" mc:Ignorable="w14 w15 w16se w16cid w16 w16cex wp14">
+<w:endnotes xmlns:wpc="http://schemas.microsoft.com/office/word/2010/wordprocessingCanvas" xmlns:cx="http://schemas.microsoft.com/office/drawing/2014/chartex" xmlns:cx1="http://schemas.microsoft.com/office/drawing/2015/9/8/chartex" xmlns:cx2="http://schemas.microsoft.com/office/drawing/2015/10/21/chartex" xmlns:cx3="http://schemas.microsoft.com/office/drawing/2016/5/9/chartex" xmlns:cx4="http://schemas.microsoft.com/office/drawing/2016/5/10/chartex" xmlns:cx5="http://schemas.microsoft.com/office/drawing/2016/5/11/chartex" xmlns:cx6="http://schemas.microsoft.com/office/drawing/2016/5/12/chartex" xmlns:cx7="http://schemas.microsoft.com/office/drawing/2016/5/13/chartex" xmlns:cx8="http://schemas.microsoft.com/office/drawing/2016/5/14/chartex" xmlns:mc="http://schemas.openxmlformats.org/markup-compatibility/2006" xmlns:aink="http://schemas.microsoft.com/office/drawing/2016/ink" xmlns:am3d="http://schemas.microsoft.com/office/drawing/2017/model3d" xmlns:o="urn:schemas-microsoft-com:office:office" xmlns:r="http://schemas.openxmlformats.org/officeDocument/2006/relationships" xmlns:m="http://schemas.openxmlformats.org/officeDocument/2006/math" xmlns:v="urn:schemas-microsoft-com:vml" xmlns:wp14="http://schemas.microsoft.com/office/word/2010/wordprocessingDrawing" xmlns:wp="http://schemas.openxmlformats.org/drawingml/2006/wordprocessingDrawing" xmlns:w10="urn:schemas-microsoft-com:office:word" xmlns:w="http://schemas.openxmlformats.org/wordprocessingml/2006/main" xmlns:w14="http://schemas.microsoft.com/office/word/2010/wordml" xmlns:w15="http://schemas.microsoft.com/office/word/2012/wordml" xmlns:w16cex="http://schemas.microsoft.com/office/word/2018/wordml/cex" xmlns:w16cid="http://schemas.microsoft.com/office/word/2016/wordml/cid" xmlns:w16="http://schemas.microsoft.com/office/word/2018/wordml" xmlns:w16sdtdh="http://schemas.microsoft.com/office/word/2020/wordml/sdtdatahash" xmlns:w16se="http://schemas.microsoft.com/office/word/2015/wordml/symex" xmlns:wpg="http://schemas.microsoft.com/office/word/2010/wordprocessingGroup" xmlns:wpi="http://schemas.microsoft.com/office/word/2010/wordprocessingInk" xmlns:wne="http://schemas.microsoft.com/office/word/2006/wordml" xmlns:wps="http://schemas.microsoft.com/office/word/2010/wordprocessingShape" mc:Ignorable="w14 w15 w16se w16cid w16 w16cex w16sdtdh wp14">
   <w:endnote w:type="separator" w:id="-1">
     <w:p>
       <w:pPr>
@@ -9598,7 +9111,7 @@
 </file>
 
 <file path=word/footer1.xml><?xml version="1.0" encoding="utf-8"?>
-<w:ftr xmlns:wpc="http://schemas.microsoft.com/office/word/2010/wordprocessingCanvas" xmlns:cx="http://schemas.microsoft.com/office/drawing/2014/chartex" xmlns:cx1="http://schemas.microsoft.com/office/drawing/2015/9/8/chartex" xmlns:cx2="http://schemas.microsoft.com/office/drawing/2015/10/21/chartex" xmlns:cx3="http://schemas.microsoft.com/office/drawing/2016/5/9/chartex" xmlns:cx4="http://schemas.microsoft.com/office/drawing/2016/5/10/chartex" xmlns:cx5="http://schemas.microsoft.com/office/drawing/2016/5/11/chartex" xmlns:cx6="http://schemas.microsoft.com/office/drawing/2016/5/12/chartex" xmlns:cx7="http://schemas.microsoft.com/office/drawing/2016/5/13/chartex" xmlns:cx8="http://schemas.microsoft.com/office/drawing/2016/5/14/chartex" xmlns:mc="http://schemas.openxmlformats.org/markup-compatibility/2006" xmlns:aink="http://schemas.microsoft.com/office/drawing/2016/ink" xmlns:am3d="http://schemas.microsoft.com/office/drawing/2017/model3d" xmlns:o="urn:schemas-microsoft-com:office:office" xmlns:r="http://schemas.openxmlformats.org/officeDocument/2006/relationships" xmlns:m="http://schemas.openxmlformats.org/officeDocument/2006/math" xmlns:v="urn:schemas-microsoft-com:vml" xmlns:wp14="http://schemas.microsoft.com/office/word/2010/wordprocessingDrawing" xmlns:wp="http://schemas.openxmlformats.org/drawingml/2006/wordprocessingDrawing" xmlns:w10="urn:schemas-microsoft-com:office:word" xmlns:w="http://schemas.openxmlformats.org/wordprocessingml/2006/main" xmlns:w14="http://schemas.microsoft.com/office/word/2010/wordml" xmlns:w15="http://schemas.microsoft.com/office/word/2012/wordml" xmlns:w16cex="http://schemas.microsoft.com/office/word/2018/wordml/cex" xmlns:w16cid="http://schemas.microsoft.com/office/word/2016/wordml/cid" xmlns:w16="http://schemas.microsoft.com/office/word/2018/wordml" xmlns:w16se="http://schemas.microsoft.com/office/word/2015/wordml/symex" xmlns:wpg="http://schemas.microsoft.com/office/word/2010/wordprocessingGroup" xmlns:wpi="http://schemas.microsoft.com/office/word/2010/wordprocessingInk" xmlns:wne="http://schemas.microsoft.com/office/word/2006/wordml" xmlns:wps="http://schemas.microsoft.com/office/word/2010/wordprocessingShape" mc:Ignorable="w14 w15 w16se w16cid w16 w16cex wp14">
+<w:ftr xmlns:wpc="http://schemas.microsoft.com/office/word/2010/wordprocessingCanvas" xmlns:cx="http://schemas.microsoft.com/office/drawing/2014/chartex" xmlns:cx1="http://schemas.microsoft.com/office/drawing/2015/9/8/chartex" xmlns:cx2="http://schemas.microsoft.com/office/drawing/2015/10/21/chartex" xmlns:cx3="http://schemas.microsoft.com/office/drawing/2016/5/9/chartex" xmlns:cx4="http://schemas.microsoft.com/office/drawing/2016/5/10/chartex" xmlns:cx5="http://schemas.microsoft.com/office/drawing/2016/5/11/chartex" xmlns:cx6="http://schemas.microsoft.com/office/drawing/2016/5/12/chartex" xmlns:cx7="http://schemas.microsoft.com/office/drawing/2016/5/13/chartex" xmlns:cx8="http://schemas.microsoft.com/office/drawing/2016/5/14/chartex" xmlns:mc="http://schemas.openxmlformats.org/markup-compatibility/2006" xmlns:aink="http://schemas.microsoft.com/office/drawing/2016/ink" xmlns:am3d="http://schemas.microsoft.com/office/drawing/2017/model3d" xmlns:o="urn:schemas-microsoft-com:office:office" xmlns:r="http://schemas.openxmlformats.org/officeDocument/2006/relationships" xmlns:m="http://schemas.openxmlformats.org/officeDocument/2006/math" xmlns:v="urn:schemas-microsoft-com:vml" xmlns:wp14="http://schemas.microsoft.com/office/word/2010/wordprocessingDrawing" xmlns:wp="http://schemas.openxmlformats.org/drawingml/2006/wordprocessingDrawing" xmlns:w10="urn:schemas-microsoft-com:office:word" xmlns:w="http://schemas.openxmlformats.org/wordprocessingml/2006/main" xmlns:w14="http://schemas.microsoft.com/office/word/2010/wordml" xmlns:w15="http://schemas.microsoft.com/office/word/2012/wordml" xmlns:w16cex="http://schemas.microsoft.com/office/word/2018/wordml/cex" xmlns:w16cid="http://schemas.microsoft.com/office/word/2016/wordml/cid" xmlns:w16="http://schemas.microsoft.com/office/word/2018/wordml" xmlns:w16sdtdh="http://schemas.microsoft.com/office/word/2020/wordml/sdtdatahash" xmlns:w16se="http://schemas.microsoft.com/office/word/2015/wordml/symex" xmlns:wpg="http://schemas.microsoft.com/office/word/2010/wordprocessingGroup" xmlns:wpi="http://schemas.microsoft.com/office/word/2010/wordprocessingInk" xmlns:wne="http://schemas.microsoft.com/office/word/2006/wordml" xmlns:wps="http://schemas.microsoft.com/office/word/2010/wordprocessingShape" mc:Ignorable="w14 w15 w16se w16cid w16 w16cex w16sdtdh wp14">
   <w:sdt>
     <w:sdtPr>
       <w:id w:val="213938239"/>
@@ -9651,7 +9164,7 @@
 </file>
 
 <file path=word/footnotes.xml><?xml version="1.0" encoding="utf-8"?>
-<w:footnotes xmlns:wpc="http://schemas.microsoft.com/office/word/2010/wordprocessingCanvas" xmlns:cx="http://schemas.microsoft.com/office/drawing/2014/chartex" xmlns:cx1="http://schemas.microsoft.com/office/drawing/2015/9/8/chartex" xmlns:cx2="http://schemas.microsoft.com/office/drawing/2015/10/21/chartex" xmlns:cx3="http://schemas.microsoft.com/office/drawing/2016/5/9/chartex" xmlns:cx4="http://schemas.microsoft.com/office/drawing/2016/5/10/chartex" xmlns:cx5="http://schemas.microsoft.com/office/drawing/2016/5/11/chartex" xmlns:cx6="http://schemas.microsoft.com/office/drawing/2016/5/12/chartex" xmlns:cx7="http://schemas.microsoft.com/office/drawing/2016/5/13/chartex" xmlns:cx8="http://schemas.microsoft.com/office/drawing/2016/5/14/chartex" xmlns:mc="http://schemas.openxmlformats.org/markup-compatibility/2006" xmlns:aink="http://schemas.microsoft.com/office/drawing/2016/ink" xmlns:am3d="http://schemas.microsoft.com/office/drawing/2017/model3d" xmlns:o="urn:schemas-microsoft-com:office:office" xmlns:r="http://schemas.openxmlformats.org/officeDocument/2006/relationships" xmlns:m="http://schemas.openxmlformats.org/officeDocument/2006/math" xmlns:v="urn:schemas-microsoft-com:vml" xmlns:wp14="http://schemas.microsoft.com/office/word/2010/wordprocessingDrawing" xmlns:wp="http://schemas.openxmlformats.org/drawingml/2006/wordprocessingDrawing" xmlns:w10="urn:schemas-microsoft-com:office:word" xmlns:w="http://schemas.openxmlformats.org/wordprocessingml/2006/main" xmlns:w14="http://schemas.microsoft.com/office/word/2010/wordml" xmlns:w15="http://schemas.microsoft.com/office/word/2012/wordml" xmlns:w16cex="http://schemas.microsoft.com/office/word/2018/wordml/cex" xmlns:w16cid="http://schemas.microsoft.com/office/word/2016/wordml/cid" xmlns:w16="http://schemas.microsoft.com/office/word/2018/wordml" xmlns:w16se="http://schemas.microsoft.com/office/word/2015/wordml/symex" xmlns:wpg="http://schemas.microsoft.com/office/word/2010/wordprocessingGroup" xmlns:wpi="http://schemas.microsoft.com/office/word/2010/wordprocessingInk" xmlns:wne="http://schemas.microsoft.com/office/word/2006/wordml" xmlns:wps="http://schemas.microsoft.com/office/word/2010/wordprocessingShape" mc:Ignorable="w14 w15 w16se w16cid w16 w16cex wp14">
+<w:footnotes xmlns:wpc="http://schemas.microsoft.com/office/word/2010/wordprocessingCanvas" xmlns:cx="http://schemas.microsoft.com/office/drawing/2014/chartex" xmlns:cx1="http://schemas.microsoft.com/office/drawing/2015/9/8/chartex" xmlns:cx2="http://schemas.microsoft.com/office/drawing/2015/10/21/chartex" xmlns:cx3="http://schemas.microsoft.com/office/drawing/2016/5/9/chartex" xmlns:cx4="http://schemas.microsoft.com/office/drawing/2016/5/10/chartex" xmlns:cx5="http://schemas.microsoft.com/office/drawing/2016/5/11/chartex" xmlns:cx6="http://schemas.microsoft.com/office/drawing/2016/5/12/chartex" xmlns:cx7="http://schemas.microsoft.com/office/drawing/2016/5/13/chartex" xmlns:cx8="http://schemas.microsoft.com/office/drawing/2016/5/14/chartex" xmlns:mc="http://schemas.openxmlformats.org/markup-compatibility/2006" xmlns:aink="http://schemas.microsoft.com/office/drawing/2016/ink" xmlns:am3d="http://schemas.microsoft.com/office/drawing/2017/model3d" xmlns:o="urn:schemas-microsoft-com:office:office" xmlns:r="http://schemas.openxmlformats.org/officeDocument/2006/relationships" xmlns:m="http://schemas.openxmlformats.org/officeDocument/2006/math" xmlns:v="urn:schemas-microsoft-com:vml" xmlns:wp14="http://schemas.microsoft.com/office/word/2010/wordprocessingDrawing" xmlns:wp="http://schemas.openxmlformats.org/drawingml/2006/wordprocessingDrawing" xmlns:w10="urn:schemas-microsoft-com:office:word" xmlns:w="http://schemas.openxmlformats.org/wordprocessingml/2006/main" xmlns:w14="http://schemas.microsoft.com/office/word/2010/wordml" xmlns:w15="http://schemas.microsoft.com/office/word/2012/wordml" xmlns:w16cex="http://schemas.microsoft.com/office/word/2018/wordml/cex" xmlns:w16cid="http://schemas.microsoft.com/office/word/2016/wordml/cid" xmlns:w16="http://schemas.microsoft.com/office/word/2018/wordml" xmlns:w16sdtdh="http://schemas.microsoft.com/office/word/2020/wordml/sdtdatahash" xmlns:w16se="http://schemas.microsoft.com/office/word/2015/wordml/symex" xmlns:wpg="http://schemas.microsoft.com/office/word/2010/wordprocessingGroup" xmlns:wpi="http://schemas.microsoft.com/office/word/2010/wordprocessingInk" xmlns:wne="http://schemas.microsoft.com/office/word/2006/wordml" xmlns:wps="http://schemas.microsoft.com/office/word/2010/wordprocessingShape" mc:Ignorable="w14 w15 w16se w16cid w16 w16cex w16sdtdh wp14">
   <w:footnote w:type="separator" w:id="-1">
     <w:p>
       <w:pPr>
@@ -9683,7 +9196,7 @@
 </file>
 
 <file path=word/header1.xml><?xml version="1.0" encoding="utf-8"?>
-<w:hdr xmlns:wpc="http://schemas.microsoft.com/office/word/2010/wordprocessingCanvas" xmlns:cx="http://schemas.microsoft.com/office/drawing/2014/chartex" xmlns:cx1="http://schemas.microsoft.com/office/drawing/2015/9/8/chartex" xmlns:cx2="http://schemas.microsoft.com/office/drawing/2015/10/21/chartex" xmlns:cx3="http://schemas.microsoft.com/office/drawing/2016/5/9/chartex" xmlns:cx4="http://schemas.microsoft.com/office/drawing/2016/5/10/chartex" xmlns:cx5="http://schemas.microsoft.com/office/drawing/2016/5/11/chartex" xmlns:cx6="http://schemas.microsoft.com/office/drawing/2016/5/12/chartex" xmlns:cx7="http://schemas.microsoft.com/office/drawing/2016/5/13/chartex" xmlns:cx8="http://schemas.microsoft.com/office/drawing/2016/5/14/chartex" xmlns:mc="http://schemas.openxmlformats.org/markup-compatibility/2006" xmlns:aink="http://schemas.microsoft.com/office/drawing/2016/ink" xmlns:am3d="http://schemas.microsoft.com/office/drawing/2017/model3d" xmlns:o="urn:schemas-microsoft-com:office:office" xmlns:r="http://schemas.openxmlformats.org/officeDocument/2006/relationships" xmlns:m="http://schemas.openxmlformats.org/officeDocument/2006/math" xmlns:v="urn:schemas-microsoft-com:vml" xmlns:wp14="http://schemas.microsoft.com/office/word/2010/wordprocessingDrawing" xmlns:wp="http://schemas.openxmlformats.org/drawingml/2006/wordprocessingDrawing" xmlns:w10="urn:schemas-microsoft-com:office:word" xmlns:w="http://schemas.openxmlformats.org/wordprocessingml/2006/main" xmlns:w14="http://schemas.microsoft.com/office/word/2010/wordml" xmlns:w15="http://schemas.microsoft.com/office/word/2012/wordml" xmlns:w16cex="http://schemas.microsoft.com/office/word/2018/wordml/cex" xmlns:w16cid="http://schemas.microsoft.com/office/word/2016/wordml/cid" xmlns:w16="http://schemas.microsoft.com/office/word/2018/wordml" xmlns:w16se="http://schemas.microsoft.com/office/word/2015/wordml/symex" xmlns:wpg="http://schemas.microsoft.com/office/word/2010/wordprocessingGroup" xmlns:wpi="http://schemas.microsoft.com/office/word/2010/wordprocessingInk" xmlns:wne="http://schemas.microsoft.com/office/word/2006/wordml" xmlns:wps="http://schemas.microsoft.com/office/word/2010/wordprocessingShape" mc:Ignorable="w14 w15 w16se w16cid w16 w16cex wp14">
+<w:hdr xmlns:wpc="http://schemas.microsoft.com/office/word/2010/wordprocessingCanvas" xmlns:cx="http://schemas.microsoft.com/office/drawing/2014/chartex" xmlns:cx1="http://schemas.microsoft.com/office/drawing/2015/9/8/chartex" xmlns:cx2="http://schemas.microsoft.com/office/drawing/2015/10/21/chartex" xmlns:cx3="http://schemas.microsoft.com/office/drawing/2016/5/9/chartex" xmlns:cx4="http://schemas.microsoft.com/office/drawing/2016/5/10/chartex" xmlns:cx5="http://schemas.microsoft.com/office/drawing/2016/5/11/chartex" xmlns:cx6="http://schemas.microsoft.com/office/drawing/2016/5/12/chartex" xmlns:cx7="http://schemas.microsoft.com/office/drawing/2016/5/13/chartex" xmlns:cx8="http://schemas.microsoft.com/office/drawing/2016/5/14/chartex" xmlns:mc="http://schemas.openxmlformats.org/markup-compatibility/2006" xmlns:aink="http://schemas.microsoft.com/office/drawing/2016/ink" xmlns:am3d="http://schemas.microsoft.com/office/drawing/2017/model3d" xmlns:o="urn:schemas-microsoft-com:office:office" xmlns:r="http://schemas.openxmlformats.org/officeDocument/2006/relationships" xmlns:m="http://schemas.openxmlformats.org/officeDocument/2006/math" xmlns:v="urn:schemas-microsoft-com:vml" xmlns:wp14="http://schemas.microsoft.com/office/word/2010/wordprocessingDrawing" xmlns:wp="http://schemas.openxmlformats.org/drawingml/2006/wordprocessingDrawing" xmlns:w10="urn:schemas-microsoft-com:office:word" xmlns:w="http://schemas.openxmlformats.org/wordprocessingml/2006/main" xmlns:w14="http://schemas.microsoft.com/office/word/2010/wordml" xmlns:w15="http://schemas.microsoft.com/office/word/2012/wordml" xmlns:w16cex="http://schemas.microsoft.com/office/word/2018/wordml/cex" xmlns:w16cid="http://schemas.microsoft.com/office/word/2016/wordml/cid" xmlns:w16="http://schemas.microsoft.com/office/word/2018/wordml" xmlns:w16sdtdh="http://schemas.microsoft.com/office/word/2020/wordml/sdtdatahash" xmlns:w16se="http://schemas.microsoft.com/office/word/2015/wordml/symex" xmlns:wpg="http://schemas.microsoft.com/office/word/2010/wordprocessingGroup" xmlns:wpi="http://schemas.microsoft.com/office/word/2010/wordprocessingInk" xmlns:wne="http://schemas.microsoft.com/office/word/2006/wordml" xmlns:wps="http://schemas.microsoft.com/office/word/2010/wordprocessingShape" mc:Ignorable="w14 w15 w16se w16cid w16 w16cex w16sdtdh wp14">
   <w:p>
     <w:pPr>
       <w:pStyle w:val="Header"/>
@@ -9714,7 +9227,7 @@
 </file>
 
 <file path=word/numbering.xml><?xml version="1.0" encoding="utf-8"?>
-<w:numbering xmlns:wpc="http://schemas.microsoft.com/office/word/2010/wordprocessingCanvas" xmlns:cx="http://schemas.microsoft.com/office/drawing/2014/chartex" xmlns:cx1="http://schemas.microsoft.com/office/drawing/2015/9/8/chartex" xmlns:cx2="http://schemas.microsoft.com/office/drawing/2015/10/21/chartex" xmlns:cx3="http://schemas.microsoft.com/office/drawing/2016/5/9/chartex" xmlns:cx4="http://schemas.microsoft.com/office/drawing/2016/5/10/chartex" xmlns:cx5="http://schemas.microsoft.com/office/drawing/2016/5/11/chartex" xmlns:cx6="http://schemas.microsoft.com/office/drawing/2016/5/12/chartex" xmlns:cx7="http://schemas.microsoft.com/office/drawing/2016/5/13/chartex" xmlns:cx8="http://schemas.microsoft.com/office/drawing/2016/5/14/chartex" xmlns:mc="http://schemas.openxmlformats.org/markup-compatibility/2006" xmlns:aink="http://schemas.microsoft.com/office/drawing/2016/ink" xmlns:am3d="http://schemas.microsoft.com/office/drawing/2017/model3d" xmlns:o="urn:schemas-microsoft-com:office:office" xmlns:r="http://schemas.openxmlformats.org/officeDocument/2006/relationships" xmlns:m="http://schemas.openxmlformats.org/officeDocument/2006/math" xmlns:v="urn:schemas-microsoft-com:vml" xmlns:wp14="http://schemas.microsoft.com/office/word/2010/wordprocessingDrawing" xmlns:wp="http://schemas.openxmlformats.org/drawingml/2006/wordprocessingDrawing" xmlns:w10="urn:schemas-microsoft-com:office:word" xmlns:w="http://schemas.openxmlformats.org/wordprocessingml/2006/main" xmlns:w14="http://schemas.microsoft.com/office/word/2010/wordml" xmlns:w15="http://schemas.microsoft.com/office/word/2012/wordml" xmlns:w16cex="http://schemas.microsoft.com/office/word/2018/wordml/cex" xmlns:w16cid="http://schemas.microsoft.com/office/word/2016/wordml/cid" xmlns:w16="http://schemas.microsoft.com/office/word/2018/wordml" xmlns:w16se="http://schemas.microsoft.com/office/word/2015/wordml/symex" xmlns:wpg="http://schemas.microsoft.com/office/word/2010/wordprocessingGroup" xmlns:wpi="http://schemas.microsoft.com/office/word/2010/wordprocessingInk" xmlns:wne="http://schemas.microsoft.com/office/word/2006/wordml" xmlns:wps="http://schemas.microsoft.com/office/word/2010/wordprocessingShape" mc:Ignorable="w14 w15 w16se w16cid w16 w16cex wp14">
+<w:numbering xmlns:wpc="http://schemas.microsoft.com/office/word/2010/wordprocessingCanvas" xmlns:cx="http://schemas.microsoft.com/office/drawing/2014/chartex" xmlns:cx1="http://schemas.microsoft.com/office/drawing/2015/9/8/chartex" xmlns:cx2="http://schemas.microsoft.com/office/drawing/2015/10/21/chartex" xmlns:cx3="http://schemas.microsoft.com/office/drawing/2016/5/9/chartex" xmlns:cx4="http://schemas.microsoft.com/office/drawing/2016/5/10/chartex" xmlns:cx5="http://schemas.microsoft.com/office/drawing/2016/5/11/chartex" xmlns:cx6="http://schemas.microsoft.com/office/drawing/2016/5/12/chartex" xmlns:cx7="http://schemas.microsoft.com/office/drawing/2016/5/13/chartex" xmlns:cx8="http://schemas.microsoft.com/office/drawing/2016/5/14/chartex" xmlns:mc="http://schemas.openxmlformats.org/markup-compatibility/2006" xmlns:aink="http://schemas.microsoft.com/office/drawing/2016/ink" xmlns:am3d="http://schemas.microsoft.com/office/drawing/2017/model3d" xmlns:o="urn:schemas-microsoft-com:office:office" xmlns:r="http://schemas.openxmlformats.org/officeDocument/2006/relationships" xmlns:m="http://schemas.openxmlformats.org/officeDocument/2006/math" xmlns:v="urn:schemas-microsoft-com:vml" xmlns:wp14="http://schemas.microsoft.com/office/word/2010/wordprocessingDrawing" xmlns:wp="http://schemas.openxmlformats.org/drawingml/2006/wordprocessingDrawing" xmlns:w10="urn:schemas-microsoft-com:office:word" xmlns:w="http://schemas.openxmlformats.org/wordprocessingml/2006/main" xmlns:w14="http://schemas.microsoft.com/office/word/2010/wordml" xmlns:w15="http://schemas.microsoft.com/office/word/2012/wordml" xmlns:w16cex="http://schemas.microsoft.com/office/word/2018/wordml/cex" xmlns:w16cid="http://schemas.microsoft.com/office/word/2016/wordml/cid" xmlns:w16="http://schemas.microsoft.com/office/word/2018/wordml" xmlns:w16sdtdh="http://schemas.microsoft.com/office/word/2020/wordml/sdtdatahash" xmlns:w16se="http://schemas.microsoft.com/office/word/2015/wordml/symex" xmlns:wpg="http://schemas.microsoft.com/office/word/2010/wordprocessingGroup" xmlns:wpi="http://schemas.microsoft.com/office/word/2010/wordprocessingInk" xmlns:wne="http://schemas.microsoft.com/office/word/2006/wordml" xmlns:wps="http://schemas.microsoft.com/office/word/2010/wordprocessingShape" mc:Ignorable="w14 w15 w16se w16cid w16 w16cex w16sdtdh wp14">
   <w:abstractNum w:abstractNumId="0" w15:restartNumberingAfterBreak="0">
     <w:nsid w:val="1C0C1DC1"/>
     <w:multiLevelType w:val="hybridMultilevel"/>
@@ -10297,7 +9810,7 @@
 </file>
 
 <file path=word/styles.xml><?xml version="1.0" encoding="utf-8"?>
-<w:styles xmlns:mc="http://schemas.openxmlformats.org/markup-compatibility/2006" xmlns:r="http://schemas.openxmlformats.org/officeDocument/2006/relationships" xmlns:w="http://schemas.openxmlformats.org/wordprocessingml/2006/main" xmlns:w14="http://schemas.microsoft.com/office/word/2010/wordml" xmlns:w15="http://schemas.microsoft.com/office/word/2012/wordml" xmlns:w16cex="http://schemas.microsoft.com/office/word/2018/wordml/cex" xmlns:w16cid="http://schemas.microsoft.com/office/word/2016/wordml/cid" xmlns:w16="http://schemas.microsoft.com/office/word/2018/wordml" xmlns:w16se="http://schemas.microsoft.com/office/word/2015/wordml/symex" mc:Ignorable="w14 w15 w16se w16cid w16 w16cex">
+<w:styles xmlns:mc="http://schemas.openxmlformats.org/markup-compatibility/2006" xmlns:r="http://schemas.openxmlformats.org/officeDocument/2006/relationships" xmlns:w="http://schemas.openxmlformats.org/wordprocessingml/2006/main" xmlns:w14="http://schemas.microsoft.com/office/word/2010/wordml" xmlns:w15="http://schemas.microsoft.com/office/word/2012/wordml" xmlns:w16cex="http://schemas.microsoft.com/office/word/2018/wordml/cex" xmlns:w16cid="http://schemas.microsoft.com/office/word/2016/wordml/cid" xmlns:w16="http://schemas.microsoft.com/office/word/2018/wordml" xmlns:w16sdtdh="http://schemas.microsoft.com/office/word/2020/wordml/sdtdatahash" xmlns:w16se="http://schemas.microsoft.com/office/word/2015/wordml/symex" mc:Ignorable="w14 w15 w16se w16cid w16 w16cex w16sdtdh">
   <w:docDefaults>
     <w:rPrDefault>
       <w:rPr>
@@ -11166,7 +10679,7 @@
 </file>
 
 <file path=word/glossary/document.xml><?xml version="1.0" encoding="utf-8"?>
-<w:glossaryDocument xmlns:wpc="http://schemas.microsoft.com/office/word/2010/wordprocessingCanvas" xmlns:cx="http://schemas.microsoft.com/office/drawing/2014/chartex" xmlns:cx1="http://schemas.microsoft.com/office/drawing/2015/9/8/chartex" xmlns:cx2="http://schemas.microsoft.com/office/drawing/2015/10/21/chartex" xmlns:cx3="http://schemas.microsoft.com/office/drawing/2016/5/9/chartex" xmlns:cx4="http://schemas.microsoft.com/office/drawing/2016/5/10/chartex" xmlns:cx5="http://schemas.microsoft.com/office/drawing/2016/5/11/chartex" xmlns:cx6="http://schemas.microsoft.com/office/drawing/2016/5/12/chartex" xmlns:cx7="http://schemas.microsoft.com/office/drawing/2016/5/13/chartex" xmlns:cx8="http://schemas.microsoft.com/office/drawing/2016/5/14/chartex" xmlns:mc="http://schemas.openxmlformats.org/markup-compatibility/2006" xmlns:aink="http://schemas.microsoft.com/office/drawing/2016/ink" xmlns:am3d="http://schemas.microsoft.com/office/drawing/2017/model3d" xmlns:o="urn:schemas-microsoft-com:office:office" xmlns:r="http://schemas.openxmlformats.org/officeDocument/2006/relationships" xmlns:m="http://schemas.openxmlformats.org/officeDocument/2006/math" xmlns:v="urn:schemas-microsoft-com:vml" xmlns:wp14="http://schemas.microsoft.com/office/word/2010/wordprocessingDrawing" xmlns:wp="http://schemas.openxmlformats.org/drawingml/2006/wordprocessingDrawing" xmlns:w10="urn:schemas-microsoft-com:office:word" xmlns:w="http://schemas.openxmlformats.org/wordprocessingml/2006/main" xmlns:w14="http://schemas.microsoft.com/office/word/2010/wordml" xmlns:w15="http://schemas.microsoft.com/office/word/2012/wordml" xmlns:w16cex="http://schemas.microsoft.com/office/word/2018/wordml/cex" xmlns:w16cid="http://schemas.microsoft.com/office/word/2016/wordml/cid" xmlns:w16="http://schemas.microsoft.com/office/word/2018/wordml" xmlns:w16se="http://schemas.microsoft.com/office/word/2015/wordml/symex" xmlns:wpg="http://schemas.microsoft.com/office/word/2010/wordprocessingGroup" xmlns:wpi="http://schemas.microsoft.com/office/word/2010/wordprocessingInk" xmlns:wne="http://schemas.microsoft.com/office/word/2006/wordml" xmlns:wps="http://schemas.microsoft.com/office/word/2010/wordprocessingShape" mc:Ignorable="w14 w15 w16se w16cid w16 w16cex wp14">
+<w:glossaryDocument xmlns:wpc="http://schemas.microsoft.com/office/word/2010/wordprocessingCanvas" xmlns:cx="http://schemas.microsoft.com/office/drawing/2014/chartex" xmlns:cx1="http://schemas.microsoft.com/office/drawing/2015/9/8/chartex" xmlns:cx2="http://schemas.microsoft.com/office/drawing/2015/10/21/chartex" xmlns:cx3="http://schemas.microsoft.com/office/drawing/2016/5/9/chartex" xmlns:cx4="http://schemas.microsoft.com/office/drawing/2016/5/10/chartex" xmlns:cx5="http://schemas.microsoft.com/office/drawing/2016/5/11/chartex" xmlns:cx6="http://schemas.microsoft.com/office/drawing/2016/5/12/chartex" xmlns:cx7="http://schemas.microsoft.com/office/drawing/2016/5/13/chartex" xmlns:cx8="http://schemas.microsoft.com/office/drawing/2016/5/14/chartex" xmlns:mc="http://schemas.openxmlformats.org/markup-compatibility/2006" xmlns:aink="http://schemas.microsoft.com/office/drawing/2016/ink" xmlns:am3d="http://schemas.microsoft.com/office/drawing/2017/model3d" xmlns:o="urn:schemas-microsoft-com:office:office" xmlns:r="http://schemas.openxmlformats.org/officeDocument/2006/relationships" xmlns:m="http://schemas.openxmlformats.org/officeDocument/2006/math" xmlns:v="urn:schemas-microsoft-com:vml" xmlns:wp14="http://schemas.microsoft.com/office/word/2010/wordprocessingDrawing" xmlns:wp="http://schemas.openxmlformats.org/drawingml/2006/wordprocessingDrawing" xmlns:w10="urn:schemas-microsoft-com:office:word" xmlns:w="http://schemas.openxmlformats.org/wordprocessingml/2006/main" xmlns:w14="http://schemas.microsoft.com/office/word/2010/wordml" xmlns:w15="http://schemas.microsoft.com/office/word/2012/wordml" xmlns:w16cex="http://schemas.microsoft.com/office/word/2018/wordml/cex" xmlns:w16cid="http://schemas.microsoft.com/office/word/2016/wordml/cid" xmlns:w16="http://schemas.microsoft.com/office/word/2018/wordml" xmlns:w16sdtdh="http://schemas.microsoft.com/office/word/2020/wordml/sdtdatahash" xmlns:w16se="http://schemas.microsoft.com/office/word/2015/wordml/symex" xmlns:wpg="http://schemas.microsoft.com/office/word/2010/wordprocessingGroup" xmlns:wpi="http://schemas.microsoft.com/office/word/2010/wordprocessingInk" xmlns:wne="http://schemas.microsoft.com/office/word/2006/wordml" xmlns:wps="http://schemas.microsoft.com/office/word/2010/wordprocessingShape" mc:Ignorable="w14 w15 w16se w16cid w16 w16cex w16sdtdh wp14">
   <w:docParts>
     <w:docPart>
       <w:docPartPr>
@@ -11237,7 +10750,7 @@
 </file>
 
 <file path=word/glossary/fontTable.xml><?xml version="1.0" encoding="utf-8"?>
-<w:fonts xmlns:mc="http://schemas.openxmlformats.org/markup-compatibility/2006" xmlns:r="http://schemas.openxmlformats.org/officeDocument/2006/relationships" xmlns:w="http://schemas.openxmlformats.org/wordprocessingml/2006/main" xmlns:w14="http://schemas.microsoft.com/office/word/2010/wordml" xmlns:w15="http://schemas.microsoft.com/office/word/2012/wordml" xmlns:w16cex="http://schemas.microsoft.com/office/word/2018/wordml/cex" xmlns:w16cid="http://schemas.microsoft.com/office/word/2016/wordml/cid" xmlns:w16="http://schemas.microsoft.com/office/word/2018/wordml" xmlns:w16se="http://schemas.microsoft.com/office/word/2015/wordml/symex" mc:Ignorable="w14 w15 w16se w16cid w16 w16cex">
+<w:fonts xmlns:mc="http://schemas.openxmlformats.org/markup-compatibility/2006" xmlns:r="http://schemas.openxmlformats.org/officeDocument/2006/relationships" xmlns:w="http://schemas.openxmlformats.org/wordprocessingml/2006/main" xmlns:w14="http://schemas.microsoft.com/office/word/2010/wordml" xmlns:w15="http://schemas.microsoft.com/office/word/2012/wordml" xmlns:w16cex="http://schemas.microsoft.com/office/word/2018/wordml/cex" xmlns:w16cid="http://schemas.microsoft.com/office/word/2016/wordml/cid" xmlns:w16="http://schemas.microsoft.com/office/word/2018/wordml" xmlns:w16sdtdh="http://schemas.microsoft.com/office/word/2020/wordml/sdtdatahash" xmlns:w16se="http://schemas.microsoft.com/office/word/2015/wordml/symex" mc:Ignorable="w14 w15 w16se w16cid w16 w16cex w16sdtdh">
   <w:font w:name="Wingdings">
     <w:panose1 w:val="05000000000000000000"/>
     <w:charset w:val="02"/>
@@ -11298,7 +10811,7 @@
 </file>
 
 <file path=word/glossary/settings.xml><?xml version="1.0" encoding="utf-8"?>
-<w:settings xmlns:mc="http://schemas.openxmlformats.org/markup-compatibility/2006" xmlns:o="urn:schemas-microsoft-com:office:office" xmlns:r="http://schemas.openxmlformats.org/officeDocument/2006/relationships" xmlns:m="http://schemas.openxmlformats.org/officeDocument/2006/math" xmlns:v="urn:schemas-microsoft-com:vml" xmlns:w10="urn:schemas-microsoft-com:office:word" xmlns:w="http://schemas.openxmlformats.org/wordprocessingml/2006/main" xmlns:w14="http://schemas.microsoft.com/office/word/2010/wordml" xmlns:w15="http://schemas.microsoft.com/office/word/2012/wordml" xmlns:w16cex="http://schemas.microsoft.com/office/word/2018/wordml/cex" xmlns:w16cid="http://schemas.microsoft.com/office/word/2016/wordml/cid" xmlns:w16="http://schemas.microsoft.com/office/word/2018/wordml" xmlns:w16se="http://schemas.microsoft.com/office/word/2015/wordml/symex" xmlns:sl="http://schemas.openxmlformats.org/schemaLibrary/2006/main" mc:Ignorable="w14 w15 w16se w16cid w16 w16cex">
+<w:settings xmlns:mc="http://schemas.openxmlformats.org/markup-compatibility/2006" xmlns:o="urn:schemas-microsoft-com:office:office" xmlns:r="http://schemas.openxmlformats.org/officeDocument/2006/relationships" xmlns:m="http://schemas.openxmlformats.org/officeDocument/2006/math" xmlns:v="urn:schemas-microsoft-com:vml" xmlns:w10="urn:schemas-microsoft-com:office:word" xmlns:w="http://schemas.openxmlformats.org/wordprocessingml/2006/main" xmlns:w14="http://schemas.microsoft.com/office/word/2010/wordml" xmlns:w15="http://schemas.microsoft.com/office/word/2012/wordml" xmlns:w16cex="http://schemas.microsoft.com/office/word/2018/wordml/cex" xmlns:w16cid="http://schemas.microsoft.com/office/word/2016/wordml/cid" xmlns:w16="http://schemas.microsoft.com/office/word/2018/wordml" xmlns:w16sdtdh="http://schemas.microsoft.com/office/word/2020/wordml/sdtdatahash" xmlns:w16se="http://schemas.microsoft.com/office/word/2015/wordml/symex" xmlns:sl="http://schemas.openxmlformats.org/schemaLibrary/2006/main" mc:Ignorable="w14 w15 w16se w16cid w16 w16cex w16sdtdh">
   <w:view w:val="normal"/>
   <w:defaultTabStop w:val="720"/>
   <w:characterSpacingControl w:val="doNotCompress"/>
@@ -11314,6 +10827,7 @@
   <w:rsids>
     <w:rsidRoot w:val="00732A14"/>
     <w:rsid w:val="000B6FD2"/>
+    <w:rsid w:val="001A388B"/>
     <w:rsid w:val="00261F04"/>
     <w:rsid w:val="003B7059"/>
     <w:rsid w:val="006B7E89"/>
@@ -11343,7 +10857,7 @@
 </file>
 
 <file path=word/glossary/styles.xml><?xml version="1.0" encoding="utf-8"?>
-<w:styles xmlns:mc="http://schemas.openxmlformats.org/markup-compatibility/2006" xmlns:r="http://schemas.openxmlformats.org/officeDocument/2006/relationships" xmlns:w="http://schemas.openxmlformats.org/wordprocessingml/2006/main" xmlns:w14="http://schemas.microsoft.com/office/word/2010/wordml" xmlns:w15="http://schemas.microsoft.com/office/word/2012/wordml" xmlns:w16cex="http://schemas.microsoft.com/office/word/2018/wordml/cex" xmlns:w16cid="http://schemas.microsoft.com/office/word/2016/wordml/cid" xmlns:w16="http://schemas.microsoft.com/office/word/2018/wordml" xmlns:w16se="http://schemas.microsoft.com/office/word/2015/wordml/symex" mc:Ignorable="w14 w15 w16se w16cid w16 w16cex">
+<w:styles xmlns:mc="http://schemas.openxmlformats.org/markup-compatibility/2006" xmlns:r="http://schemas.openxmlformats.org/officeDocument/2006/relationships" xmlns:w="http://schemas.openxmlformats.org/wordprocessingml/2006/main" xmlns:w14="http://schemas.microsoft.com/office/word/2010/wordml" xmlns:w15="http://schemas.microsoft.com/office/word/2012/wordml" xmlns:w16cex="http://schemas.microsoft.com/office/word/2018/wordml/cex" xmlns:w16cid="http://schemas.microsoft.com/office/word/2016/wordml/cid" xmlns:w16="http://schemas.microsoft.com/office/word/2018/wordml" xmlns:w16sdtdh="http://schemas.microsoft.com/office/word/2020/wordml/sdtdatahash" xmlns:w16se="http://schemas.microsoft.com/office/word/2015/wordml/symex" mc:Ignorable="w14 w15 w16se w16cid w16 w16cex w16sdtdh">
   <w:docDefaults>
     <w:rPrDefault>
       <w:rPr>
@@ -11780,7 +11294,7 @@
 </file>
 
 <file path=word/glossary/webSettings.xml><?xml version="1.0" encoding="utf-8"?>
-<w:webSettings xmlns:mc="http://schemas.openxmlformats.org/markup-compatibility/2006" xmlns:r="http://schemas.openxmlformats.org/officeDocument/2006/relationships" xmlns:w="http://schemas.openxmlformats.org/wordprocessingml/2006/main" xmlns:w14="http://schemas.microsoft.com/office/word/2010/wordml" xmlns:w15="http://schemas.microsoft.com/office/word/2012/wordml" xmlns:w16cex="http://schemas.microsoft.com/office/word/2018/wordml/cex" xmlns:w16cid="http://schemas.microsoft.com/office/word/2016/wordml/cid" xmlns:w16="http://schemas.microsoft.com/office/word/2018/wordml" xmlns:w16se="http://schemas.microsoft.com/office/word/2015/wordml/symex" mc:Ignorable="w14 w15 w16se w16cid w16 w16cex">
+<w:webSettings xmlns:mc="http://schemas.openxmlformats.org/markup-compatibility/2006" xmlns:r="http://schemas.openxmlformats.org/officeDocument/2006/relationships" xmlns:w="http://schemas.openxmlformats.org/wordprocessingml/2006/main" xmlns:w14="http://schemas.microsoft.com/office/word/2010/wordml" xmlns:w15="http://schemas.microsoft.com/office/word/2012/wordml" xmlns:w16cex="http://schemas.microsoft.com/office/word/2018/wordml/cex" xmlns:w16cid="http://schemas.microsoft.com/office/word/2016/wordml/cid" xmlns:w16="http://schemas.microsoft.com/office/word/2018/wordml" xmlns:w16sdtdh="http://schemas.microsoft.com/office/word/2020/wordml/sdtdatahash" xmlns:w16se="http://schemas.microsoft.com/office/word/2015/wordml/symex" mc:Ignorable="w14 w15 w16se w16cid w16 w16cex w16sdtdh">
   <w:optimizeForBrowser/>
   <w:allowPNG/>
 </w:webSettings>

</xml_diff>